<commit_message>
finish real estate market and its policy
</commit_message>
<xml_diff>
--- a/4학년 2학기/중간과제물/부동산시장과정책/한승환202234-153799(부동산시장과정책).docx
+++ b/4학년 2학기/중간과제물/부동산시장과정책/한승환202234-153799(부동산시장과정책).docx
@@ -90,7 +90,7 @@
           <w:rFonts w:ascii="HYHeadLine-Medium" w:eastAsia="HYHeadLine-Medium" w:hint="eastAsia"/>
           <w:sz w:val="40"/>
         </w:rPr>
-        <w:t>1</w:t>
+        <w:t>2</w:t>
       </w:r>
       <w:r>
         <w:rPr>
@@ -257,7 +257,7 @@
               <w:pStyle w:val="a"/>
               <w:spacing w:line="240" w:lineRule="auto"/>
               <w:rPr>
-                <w:rFonts w:ascii="Malgun Gothic" w:eastAsia="Malgun Gothic"/>
+                <w:rFonts w:ascii="Malgun Gothic" w:eastAsia="Malgun Gothic" w:hint="eastAsia"/>
                 <w:sz w:val="24"/>
               </w:rPr>
             </w:pPr>
@@ -266,7 +266,14 @@
                 <w:rFonts w:ascii="Malgun Gothic" w:eastAsia="Malgun Gothic" w:hint="eastAsia"/>
                 <w:sz w:val="24"/>
               </w:rPr>
-              <w:t>금융시장론</w:t>
+              <w:t>부동산</w:t>
+            </w:r>
+            <w:r>
+              <w:rPr>
+                <w:rFonts w:ascii="Malgun Gothic" w:eastAsia="Malgun Gothic" w:hint="eastAsia"/>
+                <w:sz w:val="24"/>
+              </w:rPr>
+              <w:t>시장과정책</w:t>
             </w:r>
           </w:p>
         </w:tc>
@@ -723,7 +730,7 @@
         <w:pStyle w:val="a"/>
         <w:numPr>
           <w:ilvl w:val="0"/>
-          <w:numId w:val="19"/>
+          <w:numId w:val="21"/>
         </w:numPr>
         <w:rPr>
           <w:rFonts w:asciiTheme="minorHAnsi" w:eastAsiaTheme="minorHAnsi"/>
@@ -735,21 +742,1082 @@
       </w:pPr>
       <w:r>
         <w:rPr>
+          <w:rFonts w:asciiTheme="minorHAnsi" w:eastAsiaTheme="minorHAnsi" w:hint="eastAsia"/>
+          <w:b/>
+          <w:bCs/>
+          <w:sz w:val="22"/>
+          <w:szCs w:val="24"/>
+        </w:rPr>
+        <w:t>임대</w:t>
+      </w:r>
+      <w:r>
+        <w:rPr>
+          <w:rFonts w:asciiTheme="minorHAnsi" w:eastAsiaTheme="minorHAnsi" w:hint="eastAsia"/>
+          <w:b/>
+          <w:bCs/>
+          <w:sz w:val="22"/>
+          <w:szCs w:val="24"/>
+        </w:rPr>
+        <w:t>료</w:t>
+      </w:r>
+      <w:r>
+        <w:rPr>
+          <w:rFonts w:asciiTheme="minorHAnsi" w:eastAsiaTheme="minorHAnsi" w:hint="eastAsia"/>
+          <w:b/>
+          <w:bCs/>
+          <w:sz w:val="22"/>
+          <w:szCs w:val="24"/>
+        </w:rPr>
+        <w:t xml:space="preserve"> 규제의 효과와 부작용</w:t>
+      </w:r>
+    </w:p>
+    <w:p>
+      <w:pPr>
+        <w:pStyle w:val="a"/>
+        <w:ind w:left="720"/>
+        <w:rPr>
+          <w:rFonts w:asciiTheme="minorHAnsi" w:eastAsiaTheme="minorHAnsi"/>
+          <w:sz w:val="22"/>
+          <w:szCs w:val="24"/>
+        </w:rPr>
+      </w:pPr>
+      <w:r>
+        <w:rPr>
+          <w:rFonts w:asciiTheme="minorHAnsi" w:eastAsiaTheme="minorHAnsi" w:hint="eastAsia"/>
+          <w:sz w:val="22"/>
+          <w:szCs w:val="24"/>
+        </w:rPr>
+        <w:t>임대료 규제의 주요 효과로는 크게 1)임차인의 경제적 부담 완화 2)거주 안정성 확보 3)주거 불평등 완화 4)</w:t>
+      </w:r>
+      <w:r>
+        <w:rPr>
+          <w:rFonts w:asciiTheme="minorHAnsi" w:eastAsiaTheme="minorHAnsi" w:hint="eastAsia"/>
+          <w:sz w:val="22"/>
+          <w:szCs w:val="24"/>
+        </w:rPr>
+        <w:t xml:space="preserve">시장 변동성 완충으로 총 4가지를 들 수 있다. </w:t>
+      </w:r>
+    </w:p>
+    <w:p>
+      <w:pPr>
+        <w:pStyle w:val="a"/>
+        <w:ind w:left="720"/>
+        <w:rPr>
+          <w:rFonts w:asciiTheme="minorHAnsi" w:eastAsiaTheme="minorHAnsi"/>
+          <w:sz w:val="22"/>
+          <w:szCs w:val="24"/>
+        </w:rPr>
+      </w:pPr>
+      <w:r>
+        <w:rPr>
+          <w:rFonts w:asciiTheme="minorHAnsi" w:eastAsiaTheme="minorHAnsi" w:hint="eastAsia"/>
+          <w:sz w:val="22"/>
+          <w:szCs w:val="24"/>
+        </w:rPr>
+        <w:t xml:space="preserve">먼저 임차인의 경제적 부담 완화 측면을 살펴본다면, 직관적으로 설명할 때, 임대료 상승을 억제하여 임차인들의 안정적인 거주환경을 만들어 줄 수 있다. 또한 주택가격의 급등 사이클에서도 임차인의 월세 부담이 크게 늘어나지 않으면서 </w:t>
+      </w:r>
+      <w:r>
+        <w:rPr>
+          <w:rFonts w:asciiTheme="minorHAnsi" w:eastAsiaTheme="minorHAnsi" w:hint="eastAsia"/>
+          <w:sz w:val="22"/>
+          <w:szCs w:val="24"/>
+        </w:rPr>
+        <w:t xml:space="preserve">소득대비 주거비 부담이 줄어들어 소득효과를 제공한다. 두번째로 거주 안정성 확보의 측면에서는, </w:t>
+      </w:r>
+      <w:r>
+        <w:rPr>
+          <w:rFonts w:asciiTheme="minorHAnsi" w:eastAsiaTheme="minorHAnsi" w:hint="eastAsia"/>
+          <w:sz w:val="22"/>
+          <w:szCs w:val="24"/>
+        </w:rPr>
+        <w:t xml:space="preserve">특히 저소득자나 고령자와 같은 취약계층의 </w:t>
+      </w:r>
+      <w:r>
+        <w:rPr>
+          <w:rFonts w:asciiTheme="minorHAnsi" w:eastAsiaTheme="minorHAnsi" w:hint="eastAsia"/>
+          <w:sz w:val="22"/>
+          <w:szCs w:val="24"/>
+        </w:rPr>
+        <w:t>임차인</w:t>
+      </w:r>
+      <w:r>
+        <w:rPr>
+          <w:rFonts w:asciiTheme="minorHAnsi" w:eastAsiaTheme="minorHAnsi" w:hint="eastAsia"/>
+          <w:sz w:val="22"/>
+          <w:szCs w:val="24"/>
+        </w:rPr>
+        <w:t>들</w:t>
+      </w:r>
+      <w:r>
+        <w:rPr>
+          <w:rFonts w:asciiTheme="minorHAnsi" w:eastAsiaTheme="minorHAnsi" w:hint="eastAsia"/>
+          <w:sz w:val="22"/>
+          <w:szCs w:val="24"/>
+        </w:rPr>
+        <w:t>의 잦은 이사빈도를 낮추고 장기거주를 촉진시</w:t>
+      </w:r>
+      <w:r>
+        <w:rPr>
+          <w:rFonts w:asciiTheme="minorHAnsi" w:eastAsiaTheme="minorHAnsi" w:hint="eastAsia"/>
+          <w:sz w:val="22"/>
+          <w:szCs w:val="24"/>
+        </w:rPr>
+        <w:t xml:space="preserve">켜, </w:t>
+      </w:r>
+      <w:r>
+        <w:rPr>
+          <w:rFonts w:asciiTheme="minorHAnsi" w:eastAsiaTheme="minorHAnsi" w:hint="eastAsia"/>
+          <w:sz w:val="22"/>
+          <w:szCs w:val="24"/>
+        </w:rPr>
+        <w:t xml:space="preserve">한 지역에서의 장기거주를 통해 사회적 안정을 기여한다. 세번째로 주거 불평등 완화가 있는데, </w:t>
+      </w:r>
+      <w:r>
+        <w:rPr>
+          <w:rFonts w:asciiTheme="minorHAnsi" w:eastAsiaTheme="minorHAnsi" w:hint="eastAsia"/>
+          <w:sz w:val="22"/>
+          <w:szCs w:val="24"/>
+        </w:rPr>
+        <w:t xml:space="preserve">고소득층과 저소득층의 임대료 완화를 통한 사회적 형평성 제고를 </w:t>
+      </w:r>
+      <w:r>
+        <w:rPr>
+          <w:rFonts w:asciiTheme="minorHAnsi" w:eastAsiaTheme="minorHAnsi" w:hint="eastAsia"/>
+          <w:sz w:val="22"/>
+          <w:szCs w:val="24"/>
+        </w:rPr>
+        <w:t xml:space="preserve">추구할 수 있으며, </w:t>
+      </w:r>
+      <w:r>
+        <w:rPr>
+          <w:rFonts w:asciiTheme="minorHAnsi" w:eastAsiaTheme="minorHAnsi"/>
+          <w:sz w:val="22"/>
+          <w:szCs w:val="24"/>
+        </w:rPr>
+        <w:t>공공재정을 투입하지 않고도 임차인 보호 효과를 얻을 수 있다는 장점이 있다.</w:t>
+      </w:r>
+      <w:r>
+        <w:rPr>
+          <w:rFonts w:asciiTheme="minorHAnsi" w:eastAsiaTheme="minorHAnsi" w:hint="eastAsia"/>
+          <w:sz w:val="22"/>
+          <w:szCs w:val="24"/>
+        </w:rPr>
+        <w:t xml:space="preserve"> </w:t>
+      </w:r>
+      <w:r>
+        <w:rPr>
+          <w:rFonts w:asciiTheme="minorHAnsi" w:eastAsiaTheme="minorHAnsi" w:hint="eastAsia"/>
+          <w:sz w:val="22"/>
+          <w:szCs w:val="24"/>
+        </w:rPr>
+        <w:t xml:space="preserve">네번째로 시장변동성 완충에 도움을 줄 수 있는데, </w:t>
+      </w:r>
+      <w:r>
+        <w:rPr>
+          <w:rFonts w:asciiTheme="minorHAnsi" w:eastAsiaTheme="minorHAnsi" w:hint="eastAsia"/>
+          <w:sz w:val="22"/>
+          <w:szCs w:val="24"/>
+        </w:rPr>
+        <w:t xml:space="preserve">이는 단기적으로 임대료 급등을 제어하여, </w:t>
+      </w:r>
+      <w:r>
+        <w:rPr>
+          <w:rFonts w:asciiTheme="minorHAnsi" w:eastAsiaTheme="minorHAnsi"/>
+          <w:sz w:val="22"/>
+          <w:szCs w:val="24"/>
+        </w:rPr>
+        <w:t>외부 충격으로부터 임차인을 보호하고</w:t>
+      </w:r>
+      <w:r>
+        <w:rPr>
+          <w:rFonts w:asciiTheme="minorHAnsi" w:eastAsiaTheme="minorHAnsi" w:hint="eastAsia"/>
+          <w:sz w:val="22"/>
+          <w:szCs w:val="24"/>
+        </w:rPr>
+        <w:t>, 경기변동이나 주택시장 과열 시 가격 상승속도를</w:t>
+      </w:r>
+      <w:r>
+        <w:rPr>
+          <w:rFonts w:asciiTheme="minorHAnsi" w:eastAsiaTheme="minorHAnsi" w:hint="eastAsia"/>
+          <w:sz w:val="22"/>
+          <w:szCs w:val="24"/>
+        </w:rPr>
+        <w:t xml:space="preserve"> 완화하여 주거 시장의 불안요소를 해소하는 장치로써 역할을 하는 것을 의미합니다.</w:t>
+      </w:r>
+      <w:r>
+        <w:rPr>
+          <w:rFonts w:asciiTheme="minorHAnsi" w:eastAsiaTheme="minorHAnsi" w:hint="eastAsia"/>
+          <w:sz w:val="22"/>
+          <w:szCs w:val="24"/>
+        </w:rPr>
+        <w:t xml:space="preserve"> </w:t>
+      </w:r>
+    </w:p>
+    <w:p>
+      <w:pPr>
+        <w:pStyle w:val="a"/>
+        <w:ind w:left="720"/>
+        <w:rPr>
+          <w:rFonts w:asciiTheme="minorHAnsi" w:eastAsiaTheme="minorHAnsi"/>
+          <w:sz w:val="22"/>
+          <w:szCs w:val="24"/>
+        </w:rPr>
+      </w:pPr>
+      <w:r>
+        <w:rPr>
+          <w:rFonts w:asciiTheme="minorHAnsi" w:eastAsiaTheme="minorHAnsi" w:hint="eastAsia"/>
+          <w:sz w:val="22"/>
+          <w:szCs w:val="24"/>
+        </w:rPr>
+        <w:lastRenderedPageBreak/>
+        <w:t xml:space="preserve">임대료 규제의 효과와 더불어 적재적소에 시행되지 않거나 거시적 영향에 </w:t>
+      </w:r>
+      <w:r>
+        <w:rPr>
+          <w:rFonts w:asciiTheme="minorHAnsi" w:eastAsiaTheme="minorHAnsi" w:hint="eastAsia"/>
+          <w:sz w:val="22"/>
+          <w:szCs w:val="24"/>
+        </w:rPr>
+        <w:t>의</w:t>
+      </w:r>
+      <w:r>
+        <w:rPr>
+          <w:rFonts w:asciiTheme="minorHAnsi" w:eastAsiaTheme="minorHAnsi" w:hint="eastAsia"/>
+          <w:sz w:val="22"/>
+          <w:szCs w:val="24"/>
+        </w:rPr>
+        <w:t xml:space="preserve">한 임대료 규제의 부작용이 있을 수 있는데, 이는 다음과 같은 예를 들 수 있다. </w:t>
+      </w:r>
+      <w:r>
+        <w:rPr>
+          <w:rFonts w:asciiTheme="minorHAnsi" w:eastAsiaTheme="minorHAnsi" w:hint="eastAsia"/>
+          <w:sz w:val="22"/>
+          <w:szCs w:val="24"/>
+        </w:rPr>
+        <w:t xml:space="preserve">첫번째로 주택 공급의 감소가 있다. 임대료가 정부규제로 </w:t>
+      </w:r>
+      <w:r>
+        <w:rPr>
+          <w:rFonts w:asciiTheme="minorHAnsi" w:eastAsiaTheme="minorHAnsi"/>
+          <w:sz w:val="22"/>
+          <w:szCs w:val="24"/>
+        </w:rPr>
+        <w:t>임의적으로 가격이 형성된다면</w:t>
+      </w:r>
+      <w:r>
+        <w:rPr>
+          <w:rFonts w:asciiTheme="minorHAnsi" w:eastAsiaTheme="minorHAnsi" w:hint="eastAsia"/>
+          <w:sz w:val="22"/>
+          <w:szCs w:val="24"/>
+        </w:rPr>
+        <w:t xml:space="preserve">, 임대사업자의 수익성이 악화되어 신규 임대주택 공급이 줄어들 수 있으며, </w:t>
+      </w:r>
+      <w:r>
+        <w:rPr>
+          <w:rFonts w:asciiTheme="minorHAnsi" w:eastAsiaTheme="minorHAnsi" w:hint="eastAsia"/>
+          <w:sz w:val="22"/>
+          <w:szCs w:val="24"/>
+        </w:rPr>
+        <w:t xml:space="preserve">기존 임대주택이 실거주와 같은 자가주택이나 분양주택으로 전환되는 경우가 생겨, 공급감소를 가속할 수 있는 문제가 발생한다. 두번째로는 주택 품질 및 투자 저하가 있다. 수익성이 하락한다면 </w:t>
+      </w:r>
+      <w:r>
+        <w:rPr>
+          <w:rFonts w:asciiTheme="minorHAnsi" w:eastAsiaTheme="minorHAnsi" w:hint="eastAsia"/>
+          <w:sz w:val="22"/>
+          <w:szCs w:val="24"/>
+        </w:rPr>
+        <w:t xml:space="preserve">임대사업자들은 유지보수, 리모델링 같은 투자에 소극적이게 되어 주택의 품질이 저하될 수 있으며, </w:t>
+      </w:r>
+      <w:r>
+        <w:rPr>
+          <w:rFonts w:asciiTheme="minorHAnsi" w:eastAsiaTheme="minorHAnsi"/>
+          <w:sz w:val="22"/>
+          <w:szCs w:val="24"/>
+        </w:rPr>
+        <w:t>임대주택 시장 자체의 효율성이 떨어지고 경쟁력마저 상실할 수 있다.</w:t>
+      </w:r>
+      <w:r>
+        <w:rPr>
+          <w:rFonts w:asciiTheme="minorHAnsi" w:eastAsiaTheme="minorHAnsi" w:hint="eastAsia"/>
+          <w:sz w:val="22"/>
+          <w:szCs w:val="24"/>
+        </w:rPr>
+        <w:t xml:space="preserve"> </w:t>
+      </w:r>
+      <w:r>
+        <w:rPr>
+          <w:rFonts w:asciiTheme="minorHAnsi" w:eastAsiaTheme="minorHAnsi" w:hint="eastAsia"/>
+          <w:sz w:val="22"/>
+          <w:szCs w:val="24"/>
+        </w:rPr>
+        <w:t xml:space="preserve">세번째로는 </w:t>
+      </w:r>
+      <w:r>
+        <w:rPr>
+          <w:rFonts w:asciiTheme="minorHAnsi" w:eastAsiaTheme="minorHAnsi" w:hint="eastAsia"/>
+          <w:sz w:val="22"/>
+          <w:szCs w:val="24"/>
+        </w:rPr>
+        <w:t>자원 배분의 왜곡과 기회비용의 증가를 들 수 있는데, 이것은 낮은 임대료로 인하여, 원래 이사를 가야하는</w:t>
+      </w:r>
+      <w:r>
+        <w:rPr>
+          <w:rFonts w:asciiTheme="minorHAnsi" w:eastAsiaTheme="minorHAnsi" w:hint="eastAsia"/>
+          <w:sz w:val="22"/>
+          <w:szCs w:val="24"/>
+        </w:rPr>
+        <w:t xml:space="preserve"> 가구가 한 곳에 계속 머무르게 되어 </w:t>
+      </w:r>
+      <w:r>
+        <w:rPr>
+          <w:rFonts w:asciiTheme="minorHAnsi" w:eastAsiaTheme="minorHAnsi"/>
+          <w:sz w:val="22"/>
+          <w:szCs w:val="24"/>
+        </w:rPr>
+        <w:t>주택 점유 효율이 떨어지는 것을 의미한다.</w:t>
+      </w:r>
+      <w:r>
+        <w:rPr>
+          <w:rFonts w:asciiTheme="minorHAnsi" w:eastAsiaTheme="minorHAnsi" w:hint="eastAsia"/>
+          <w:sz w:val="22"/>
+          <w:szCs w:val="24"/>
+        </w:rPr>
+        <w:t xml:space="preserve"> </w:t>
+      </w:r>
+      <w:r>
+        <w:rPr>
+          <w:rFonts w:asciiTheme="minorHAnsi" w:eastAsiaTheme="minorHAnsi" w:hint="eastAsia"/>
+          <w:sz w:val="22"/>
+          <w:szCs w:val="24"/>
+        </w:rPr>
+        <w:t>이동성이 낮아져서 주택이 필요한 사람에게 제때 공급이 안</w:t>
+      </w:r>
+      <w:r>
+        <w:rPr>
+          <w:rFonts w:asciiTheme="minorHAnsi" w:eastAsiaTheme="minorHAnsi" w:hint="eastAsia"/>
+          <w:sz w:val="22"/>
+          <w:szCs w:val="24"/>
+        </w:rPr>
+        <w:t xml:space="preserve">되게 한다. </w:t>
+      </w:r>
+      <w:r>
+        <w:rPr>
+          <w:rFonts w:asciiTheme="minorHAnsi" w:eastAsiaTheme="minorHAnsi" w:hint="eastAsia"/>
+          <w:sz w:val="22"/>
+          <w:szCs w:val="24"/>
+        </w:rPr>
+        <w:t xml:space="preserve">종합적으로 장기적인 사회적 후생이 감소할 수 있는데, </w:t>
+      </w:r>
+      <w:r>
+        <w:rPr>
+          <w:rFonts w:asciiTheme="minorHAnsi" w:eastAsiaTheme="minorHAnsi"/>
+          <w:sz w:val="22"/>
+          <w:szCs w:val="24"/>
+        </w:rPr>
+        <w:t>소비자잉여 증가분보다 생산자잉여 감소분이 더 커져 전체 사회 후생이 감소할 수 있어</w:t>
+      </w:r>
+      <w:r>
+        <w:rPr>
+          <w:rFonts w:asciiTheme="minorHAnsi" w:eastAsiaTheme="minorHAnsi" w:hint="eastAsia"/>
+          <w:sz w:val="22"/>
+          <w:szCs w:val="24"/>
+        </w:rPr>
+        <w:t xml:space="preserve">, 초기에는 </w:t>
+      </w:r>
+      <w:r>
+        <w:rPr>
+          <w:rFonts w:asciiTheme="minorHAnsi" w:eastAsiaTheme="minorHAnsi" w:hint="eastAsia"/>
+          <w:sz w:val="22"/>
+          <w:szCs w:val="24"/>
+        </w:rPr>
+        <w:t>임차인에게 유리하지만 장기적인 관점에서는 사회적 손실을 일으킬 수 있으므로 임대료 규제를 결정할 때는 신중해야한다.</w:t>
+      </w:r>
+    </w:p>
+    <w:p>
+      <w:pPr>
+        <w:pStyle w:val="a"/>
+        <w:ind w:left="720"/>
+        <w:rPr>
+          <w:rFonts w:asciiTheme="minorHAnsi" w:eastAsiaTheme="minorHAnsi" w:hint="eastAsia"/>
+          <w:sz w:val="22"/>
+          <w:szCs w:val="24"/>
+        </w:rPr>
+      </w:pPr>
+    </w:p>
+    <w:p>
+      <w:pPr>
+        <w:pStyle w:val="a"/>
+        <w:numPr>
+          <w:ilvl w:val="0"/>
+          <w:numId w:val="21"/>
+        </w:numPr>
+        <w:rPr>
           <w:rFonts w:asciiTheme="minorHAnsi" w:eastAsiaTheme="minorHAnsi"/>
           <w:b/>
           <w:bCs/>
           <w:sz w:val="22"/>
           <w:szCs w:val="24"/>
         </w:rPr>
-        <w:t>민간이 현금을 보유하고 은행도 초과지급준비금을 보유하는 경제에서 예금은행이 요구불예금과 대출의 형태로만 자금을 조달, 운용하는 경우, 다음 물음에 답하라.</w:t>
-      </w:r>
+      </w:pPr>
+      <w:r>
+        <w:rPr>
+          <w:rFonts w:asciiTheme="minorHAnsi" w:eastAsiaTheme="minorHAnsi" w:hint="eastAsia"/>
+          <w:b/>
+          <w:bCs/>
+          <w:sz w:val="22"/>
+          <w:szCs w:val="24"/>
+        </w:rPr>
+        <w:t>부동산 가격지수란?</w:t>
+      </w:r>
+    </w:p>
+    <w:p>
+      <w:pPr>
+        <w:pStyle w:val="a"/>
+        <w:ind w:left="720"/>
+        <w:rPr>
+          <w:rFonts w:asciiTheme="minorHAnsi" w:eastAsiaTheme="minorHAnsi"/>
+          <w:sz w:val="22"/>
+          <w:szCs w:val="24"/>
+        </w:rPr>
+      </w:pPr>
+      <w:r>
+        <w:rPr>
+          <w:rFonts w:asciiTheme="minorHAnsi" w:eastAsiaTheme="minorHAnsi" w:hint="eastAsia"/>
+          <w:sz w:val="22"/>
+          <w:szCs w:val="24"/>
+        </w:rPr>
+        <w:t xml:space="preserve">주택과 아파트 등의 부동산 가격 변화를 하나의 수치로 요약한 </w:t>
+      </w:r>
+      <w:r>
+        <w:rPr>
+          <w:rFonts w:asciiTheme="minorHAnsi" w:eastAsiaTheme="minorHAnsi" w:hint="eastAsia"/>
+          <w:sz w:val="22"/>
+          <w:szCs w:val="24"/>
+        </w:rPr>
+        <w:t>것을</w:t>
+      </w:r>
+      <w:r>
+        <w:rPr>
+          <w:rFonts w:asciiTheme="minorHAnsi" w:eastAsiaTheme="minorHAnsi" w:hint="eastAsia"/>
+          <w:sz w:val="22"/>
+          <w:szCs w:val="24"/>
+        </w:rPr>
+        <w:t xml:space="preserve"> 부동산 가격지수라고 한다. 시장의 가격움직임은 복잡하기 때문에</w:t>
+      </w:r>
+      <w:r>
+        <w:rPr>
+          <w:rFonts w:asciiTheme="minorHAnsi" w:eastAsiaTheme="minorHAnsi" w:hint="eastAsia"/>
+          <w:sz w:val="22"/>
+          <w:szCs w:val="24"/>
+        </w:rPr>
+        <w:t xml:space="preserve"> 쉬운 비교 및 분석을 통해 정책 수립, 투자 결정, 시장 분석과 같은 목적에 사용되는 지표이다.</w:t>
+      </w:r>
+    </w:p>
+    <w:p>
+      <w:pPr>
+        <w:pStyle w:val="a"/>
+        <w:ind w:left="720"/>
+        <w:rPr>
+          <w:rFonts w:asciiTheme="minorHAnsi" w:eastAsiaTheme="minorHAnsi"/>
+          <w:sz w:val="22"/>
+          <w:szCs w:val="24"/>
+        </w:rPr>
+      </w:pPr>
+      <w:r>
+        <w:rPr>
+          <w:rFonts w:asciiTheme="minorHAnsi" w:eastAsiaTheme="minorHAnsi" w:hint="eastAsia"/>
+          <w:sz w:val="22"/>
+          <w:szCs w:val="24"/>
+        </w:rPr>
+        <w:t>여러가지 시점에서, 또는 서로 다른 지역 간의, 가격 변화를 빨게 파악하기 위해 사용되</w:t>
+      </w:r>
+      <w:r>
+        <w:rPr>
+          <w:rFonts w:asciiTheme="minorHAnsi" w:eastAsiaTheme="minorHAnsi" w:hint="eastAsia"/>
+          <w:sz w:val="22"/>
+          <w:szCs w:val="24"/>
+        </w:rPr>
+        <w:lastRenderedPageBreak/>
+        <w:t xml:space="preserve">며, </w:t>
+      </w:r>
+      <w:r>
+        <w:rPr>
+          <w:rFonts w:asciiTheme="minorHAnsi" w:eastAsiaTheme="minorHAnsi" w:hint="eastAsia"/>
+          <w:sz w:val="22"/>
+          <w:szCs w:val="24"/>
+        </w:rPr>
+        <w:t>정부 당국</w:t>
+      </w:r>
+      <w:r>
+        <w:rPr>
+          <w:rFonts w:asciiTheme="minorHAnsi" w:eastAsiaTheme="minorHAnsi" w:hint="eastAsia"/>
+          <w:sz w:val="22"/>
+          <w:szCs w:val="24"/>
+        </w:rPr>
+        <w:t>의 시장 과열 여부 판단</w:t>
+      </w:r>
+      <w:r>
+        <w:rPr>
+          <w:rFonts w:asciiTheme="minorHAnsi" w:eastAsiaTheme="minorHAnsi" w:hint="eastAsia"/>
+          <w:sz w:val="22"/>
+          <w:szCs w:val="24"/>
+        </w:rPr>
+        <w:t>, 기업</w:t>
+      </w:r>
+      <w:r>
+        <w:rPr>
+          <w:rFonts w:asciiTheme="minorHAnsi" w:eastAsiaTheme="minorHAnsi" w:hint="eastAsia"/>
+          <w:sz w:val="22"/>
+          <w:szCs w:val="24"/>
+        </w:rPr>
+        <w:t>의 투자 타이밍 계산</w:t>
+      </w:r>
+      <w:r>
+        <w:rPr>
+          <w:rFonts w:asciiTheme="minorHAnsi" w:eastAsiaTheme="minorHAnsi" w:hint="eastAsia"/>
+          <w:sz w:val="22"/>
+          <w:szCs w:val="24"/>
+        </w:rPr>
+        <w:t>, 가계투자자</w:t>
+      </w:r>
+      <w:r>
+        <w:rPr>
+          <w:rFonts w:asciiTheme="minorHAnsi" w:eastAsiaTheme="minorHAnsi" w:hint="eastAsia"/>
+          <w:sz w:val="22"/>
+          <w:szCs w:val="24"/>
+        </w:rPr>
+        <w:t>의 시장 동향 파악과 매매 전략 계획</w:t>
+      </w:r>
+      <w:r>
+        <w:rPr>
+          <w:rFonts w:asciiTheme="minorHAnsi" w:eastAsiaTheme="minorHAnsi" w:hint="eastAsia"/>
+          <w:sz w:val="22"/>
+          <w:szCs w:val="24"/>
+        </w:rPr>
+        <w:t xml:space="preserve"> 등 활용 목적에 따라 다른 지수가 있으며, 가격 </w:t>
+      </w:r>
+      <w:r>
+        <w:rPr>
+          <w:rFonts w:asciiTheme="minorHAnsi" w:eastAsiaTheme="minorHAnsi" w:hint="eastAsia"/>
+          <w:sz w:val="22"/>
+          <w:szCs w:val="24"/>
+        </w:rPr>
+        <w:t>변화</w:t>
+      </w:r>
+      <w:r>
+        <w:rPr>
+          <w:rFonts w:asciiTheme="minorHAnsi" w:eastAsiaTheme="minorHAnsi"/>
+          <w:sz w:val="22"/>
+          <w:szCs w:val="24"/>
+        </w:rPr>
+        <w:t>뿐만</w:t>
+      </w:r>
+      <w:r>
+        <w:rPr>
+          <w:rFonts w:asciiTheme="minorHAnsi" w:eastAsiaTheme="minorHAnsi" w:hint="eastAsia"/>
+          <w:sz w:val="22"/>
+          <w:szCs w:val="24"/>
+        </w:rPr>
+        <w:t xml:space="preserve"> 아니라, 주택의 질적</w:t>
+      </w:r>
+      <w:r>
+        <w:rPr>
+          <w:rFonts w:asciiTheme="minorHAnsi" w:eastAsiaTheme="minorHAnsi" w:hint="eastAsia"/>
+          <w:sz w:val="22"/>
+          <w:szCs w:val="24"/>
+        </w:rPr>
+        <w:t>인</w:t>
+      </w:r>
+      <w:r>
+        <w:rPr>
+          <w:rFonts w:asciiTheme="minorHAnsi" w:eastAsiaTheme="minorHAnsi" w:hint="eastAsia"/>
+          <w:sz w:val="22"/>
+          <w:szCs w:val="24"/>
+        </w:rPr>
+        <w:t xml:space="preserve"> 변화와 공급의 구조변화를 반영할 수 있다.</w:t>
+      </w:r>
+    </w:p>
+    <w:p>
+      <w:pPr>
+        <w:pStyle w:val="a"/>
+        <w:ind w:left="720"/>
+        <w:rPr>
+          <w:rFonts w:asciiTheme="minorHAnsi" w:eastAsiaTheme="minorHAnsi"/>
+          <w:sz w:val="22"/>
+          <w:szCs w:val="24"/>
+        </w:rPr>
+      </w:pPr>
+      <w:r>
+        <w:rPr>
+          <w:rFonts w:asciiTheme="minorHAnsi" w:eastAsiaTheme="minorHAnsi" w:hint="eastAsia"/>
+          <w:sz w:val="22"/>
+          <w:szCs w:val="24"/>
+        </w:rPr>
+        <w:t>여러가지 지</w:t>
+      </w:r>
+      <w:r>
+        <w:rPr>
+          <w:rFonts w:asciiTheme="minorHAnsi" w:eastAsiaTheme="minorHAnsi" w:hint="eastAsia"/>
+          <w:sz w:val="22"/>
+          <w:szCs w:val="24"/>
+        </w:rPr>
+        <w:t>수들중 질적 변화를 고려하지 않은 지수들이 있는데, 이들은</w:t>
+      </w:r>
+      <w:r>
+        <w:rPr>
+          <w:rFonts w:asciiTheme="minorHAnsi" w:eastAsiaTheme="minorHAnsi" w:hint="eastAsia"/>
+          <w:sz w:val="22"/>
+          <w:szCs w:val="24"/>
+        </w:rPr>
+        <w:t xml:space="preserve"> 단순하고 계산이 쉽지만 가격의 본질적인 측면</w:t>
+      </w:r>
+      <w:r>
+        <w:rPr>
+          <w:rFonts w:asciiTheme="minorHAnsi" w:eastAsiaTheme="minorHAnsi" w:hint="eastAsia"/>
+          <w:sz w:val="22"/>
+          <w:szCs w:val="24"/>
+        </w:rPr>
+        <w:t xml:space="preserve">에 소홀한 경향을 보인다. 대표적으로 대표주택 선정법이 있다. </w:t>
+      </w:r>
+      <w:r>
+        <w:rPr>
+          <w:rFonts w:asciiTheme="minorHAnsi" w:eastAsiaTheme="minorHAnsi" w:hint="eastAsia"/>
+          <w:sz w:val="22"/>
+          <w:szCs w:val="24"/>
+        </w:rPr>
+        <w:t xml:space="preserve">이는 특정 유형의 주택을 대표로 선정하여 기준가격과 비교하며, 직관적인 계산법에 비해 신축 또는 리모델링과 같은 질적인 변화의 반영이 어렵다. 단순 통계지수도 있는데, </w:t>
+      </w:r>
+      <w:r>
+        <w:rPr>
+          <w:rFonts w:asciiTheme="minorHAnsi" w:eastAsiaTheme="minorHAnsi" w:hint="eastAsia"/>
+          <w:sz w:val="22"/>
+          <w:szCs w:val="24"/>
+        </w:rPr>
+        <w:t xml:space="preserve">이것은 평균과 중위값과 같은 통계수치를 이용하여 전체적인 가격 수준파악을 위해 사용된다. 자료확보가 용이한 반면 주택구성 변화에 왜곡이 생길 수 있는 단점이 있다. </w:t>
+      </w:r>
+      <w:r>
+        <w:rPr>
+          <w:rFonts w:asciiTheme="minorHAnsi" w:eastAsiaTheme="minorHAnsi" w:hint="eastAsia"/>
+          <w:sz w:val="22"/>
+          <w:szCs w:val="24"/>
+        </w:rPr>
+        <w:t>종합지수(</w:t>
+      </w:r>
+      <w:r>
+        <w:rPr>
+          <w:rFonts w:asciiTheme="minorHAnsi" w:eastAsiaTheme="minorHAnsi"/>
+          <w:sz w:val="22"/>
+          <w:szCs w:val="24"/>
+        </w:rPr>
+        <w:t>라스파이레스</w:t>
+      </w:r>
+      <w:r>
+        <w:rPr>
+          <w:rFonts w:asciiTheme="minorHAnsi" w:eastAsiaTheme="minorHAnsi" w:hint="eastAsia"/>
+          <w:sz w:val="22"/>
+          <w:szCs w:val="24"/>
+        </w:rPr>
+        <w:t xml:space="preserve">, </w:t>
+      </w:r>
+      <w:r>
+        <w:rPr>
+          <w:rFonts w:asciiTheme="minorHAnsi" w:eastAsiaTheme="minorHAnsi"/>
+          <w:sz w:val="22"/>
+          <w:szCs w:val="24"/>
+        </w:rPr>
+        <w:t>파셰</w:t>
+      </w:r>
+      <w:r>
+        <w:rPr>
+          <w:rFonts w:asciiTheme="minorHAnsi" w:eastAsiaTheme="minorHAnsi" w:hint="eastAsia"/>
+          <w:sz w:val="22"/>
+          <w:szCs w:val="24"/>
+        </w:rPr>
+        <w:t>)</w:t>
+      </w:r>
+      <w:r>
+        <w:rPr>
+          <w:rFonts w:asciiTheme="minorHAnsi" w:eastAsiaTheme="minorHAnsi" w:hint="eastAsia"/>
+          <w:sz w:val="22"/>
+          <w:szCs w:val="24"/>
+        </w:rPr>
+        <w:t>는 가중치를 반영한 기준시점 또는 비교시점을 이</w:t>
+      </w:r>
+      <w:r>
+        <w:rPr>
+          <w:rFonts w:asciiTheme="minorHAnsi" w:eastAsiaTheme="minorHAnsi" w:hint="eastAsia"/>
+          <w:sz w:val="22"/>
+          <w:szCs w:val="24"/>
+        </w:rPr>
+        <w:t>용</w:t>
+      </w:r>
+      <w:r>
+        <w:rPr>
+          <w:rFonts w:asciiTheme="minorHAnsi" w:eastAsiaTheme="minorHAnsi" w:hint="eastAsia"/>
+          <w:sz w:val="22"/>
+          <w:szCs w:val="24"/>
+        </w:rPr>
+        <w:t xml:space="preserve">하여 </w:t>
+      </w:r>
+      <w:r>
+        <w:rPr>
+          <w:rFonts w:asciiTheme="minorHAnsi" w:eastAsiaTheme="minorHAnsi"/>
+          <w:sz w:val="22"/>
+          <w:szCs w:val="24"/>
+        </w:rPr>
+        <w:t>전반적인 시장 동향을 파악할 수 있지만 계산이 복잡하다.</w:t>
+      </w:r>
+      <w:r>
+        <w:rPr>
+          <w:rFonts w:asciiTheme="minorHAnsi" w:eastAsiaTheme="minorHAnsi" w:hint="eastAsia"/>
+          <w:sz w:val="22"/>
+          <w:szCs w:val="24"/>
+        </w:rPr>
+        <w:t xml:space="preserve"> </w:t>
+      </w:r>
+      <w:r>
+        <w:rPr>
+          <w:rFonts w:asciiTheme="minorHAnsi" w:eastAsiaTheme="minorHAnsi" w:hint="eastAsia"/>
+          <w:sz w:val="22"/>
+          <w:szCs w:val="24"/>
+        </w:rPr>
+        <w:t xml:space="preserve">총 세가지 질적 변화를 고려하지 않는 지수들을 살펴보았는데, 이들은 입지, 설계, 자재와 같은 질적 변화를 반영하지 않아 실제 주거수준의 개선과 가격상승간의 </w:t>
+      </w:r>
+      <w:r>
+        <w:rPr>
+          <w:rFonts w:asciiTheme="minorHAnsi" w:eastAsiaTheme="minorHAnsi" w:hint="eastAsia"/>
+          <w:sz w:val="22"/>
+          <w:szCs w:val="24"/>
+        </w:rPr>
+        <w:t>관계의 반영을 분석하지 못하는 한계점이 있다.</w:t>
+      </w:r>
+    </w:p>
+    <w:p>
+      <w:pPr>
+        <w:pStyle w:val="a"/>
+        <w:ind w:left="720"/>
+        <w:rPr>
+          <w:rFonts w:asciiTheme="minorHAnsi" w:eastAsiaTheme="minorHAnsi"/>
+          <w:sz w:val="22"/>
+          <w:szCs w:val="24"/>
+        </w:rPr>
+      </w:pPr>
+      <w:r>
+        <w:rPr>
+          <w:rFonts w:asciiTheme="minorHAnsi" w:eastAsiaTheme="minorHAnsi" w:hint="eastAsia"/>
+          <w:sz w:val="22"/>
+          <w:szCs w:val="24"/>
+        </w:rPr>
+        <w:t xml:space="preserve">다음으로 </w:t>
+      </w:r>
+      <w:r>
+        <w:rPr>
+          <w:rFonts w:asciiTheme="minorHAnsi" w:eastAsiaTheme="minorHAnsi" w:hint="eastAsia"/>
+          <w:sz w:val="22"/>
+          <w:szCs w:val="24"/>
+        </w:rPr>
+        <w:t xml:space="preserve">질적 변화를 고려한 지수가 있는데 여기에는 헤도닉 가격지수가 있다. 헤도닉 가격지수는 주택의 면적, 방 개수, 자재, 교통, 주변환경 등의 특성을 변수로 삼아 </w:t>
+      </w:r>
+      <w:r>
+        <w:rPr>
+          <w:rFonts w:asciiTheme="minorHAnsi" w:eastAsiaTheme="minorHAnsi" w:hint="eastAsia"/>
+          <w:sz w:val="22"/>
+          <w:szCs w:val="24"/>
+        </w:rPr>
+        <w:t xml:space="preserve">각각 </w:t>
+      </w:r>
+      <w:r>
+        <w:rPr>
+          <w:rFonts w:asciiTheme="minorHAnsi" w:eastAsiaTheme="minorHAnsi" w:hint="eastAsia"/>
+          <w:sz w:val="22"/>
+          <w:szCs w:val="24"/>
+        </w:rPr>
+        <w:t xml:space="preserve">가격에 미치는 </w:t>
+      </w:r>
+      <w:r>
+        <w:rPr>
+          <w:rFonts w:asciiTheme="minorHAnsi" w:eastAsiaTheme="minorHAnsi" w:hint="eastAsia"/>
+          <w:sz w:val="22"/>
+          <w:szCs w:val="24"/>
+        </w:rPr>
+        <w:t>영향을 계량화 한 지수이다. 품질 향상에 따른 가격상승과 단순 시장요인에 의한 가격상승을 구분</w:t>
+      </w:r>
+      <w:r>
+        <w:rPr>
+          <w:rFonts w:asciiTheme="minorHAnsi" w:eastAsiaTheme="minorHAnsi"/>
+          <w:sz w:val="22"/>
+          <w:szCs w:val="24"/>
+        </w:rPr>
+        <w:t>할</w:t>
+      </w:r>
+      <w:r>
+        <w:rPr>
+          <w:rFonts w:asciiTheme="minorHAnsi" w:eastAsiaTheme="minorHAnsi" w:hint="eastAsia"/>
+          <w:sz w:val="22"/>
+          <w:szCs w:val="24"/>
+        </w:rPr>
+        <w:t xml:space="preserve"> 수 있어, 실질적인 가격상승요인을 파악하여 정책 수립/평가, 입지 분석 등 정밀도가 요구되는 분석에 유용하다. 단점으로는 변수 선택과 계산 함수의 </w:t>
+      </w:r>
+      <w:r>
+        <w:rPr>
+          <w:rFonts w:asciiTheme="minorHAnsi" w:eastAsiaTheme="minorHAnsi" w:hint="eastAsia"/>
+          <w:sz w:val="22"/>
+          <w:szCs w:val="24"/>
+        </w:rPr>
+        <w:t>구조에 따라 결과가 왜곡될 가능성이 있으며, 계산에 많은 데이터를 요구하고 직관적이지 못한 모델링 기법을 사용한다.</w:t>
+      </w:r>
+    </w:p>
+    <w:p>
+      <w:pPr>
+        <w:pStyle w:val="a"/>
+        <w:ind w:left="720"/>
+        <w:rPr>
+          <w:rFonts w:asciiTheme="minorHAnsi" w:eastAsiaTheme="minorHAnsi"/>
+          <w:sz w:val="22"/>
+          <w:szCs w:val="24"/>
+        </w:rPr>
+      </w:pPr>
+      <w:r>
+        <w:rPr>
+          <w:rFonts w:asciiTheme="minorHAnsi" w:eastAsiaTheme="minorHAnsi" w:hint="eastAsia"/>
+          <w:sz w:val="22"/>
+          <w:szCs w:val="24"/>
+        </w:rPr>
+        <w:lastRenderedPageBreak/>
+        <w:t xml:space="preserve">기존 헤도닉 모델이 시간에 따라서 계수(coefficient)가 변하지 않는다는 가정을 보완한 것이 변동모수 모형이다. </w:t>
+      </w:r>
+      <w:r>
+        <w:rPr>
+          <w:rFonts w:asciiTheme="minorHAnsi" w:eastAsiaTheme="minorHAnsi" w:hint="eastAsia"/>
+          <w:sz w:val="22"/>
+          <w:szCs w:val="24"/>
+        </w:rPr>
+        <w:t xml:space="preserve">시장 환경의 변화흐름에 따른 특성 변수가 가지는 영향력이 함께 변화하는 현실을 반영하였으며, </w:t>
+      </w:r>
+      <w:r>
+        <w:rPr>
+          <w:rFonts w:asciiTheme="minorHAnsi" w:eastAsiaTheme="minorHAnsi" w:hint="eastAsia"/>
+          <w:sz w:val="22"/>
+          <w:szCs w:val="24"/>
+        </w:rPr>
+        <w:t>현실성을 높였지만 필요한 데이터와 계산의 규모가 크고 복잡한 단점이 있다.</w:t>
+      </w:r>
+    </w:p>
+    <w:p>
+      <w:pPr>
+        <w:pStyle w:val="a"/>
+        <w:ind w:left="720"/>
+        <w:rPr>
+          <w:rFonts w:asciiTheme="minorHAnsi" w:eastAsiaTheme="minorHAnsi"/>
+          <w:sz w:val="22"/>
+          <w:szCs w:val="24"/>
+        </w:rPr>
+      </w:pPr>
+      <w:r>
+        <w:rPr>
+          <w:rFonts w:asciiTheme="minorHAnsi" w:eastAsiaTheme="minorHAnsi" w:hint="eastAsia"/>
+          <w:sz w:val="22"/>
+          <w:szCs w:val="24"/>
+        </w:rPr>
+        <w:t xml:space="preserve">다음으로 반복매매지수가 있는데, 이것은 동일한 주택의 반복적인 거래 가격의 변화량을 이용하여 </w:t>
+      </w:r>
+      <w:r>
+        <w:rPr>
+          <w:rFonts w:asciiTheme="minorHAnsi" w:eastAsiaTheme="minorHAnsi" w:hint="eastAsia"/>
+          <w:sz w:val="22"/>
+          <w:szCs w:val="24"/>
+        </w:rPr>
+        <w:t>주택 가격 변화를 관찰하는 방식이다. 이 지수 모델링에는 두 번 이상 거래된 주택만을 사용</w:t>
+      </w:r>
+      <w:r>
+        <w:rPr>
+          <w:rFonts w:asciiTheme="minorHAnsi" w:eastAsiaTheme="minorHAnsi" w:hint="eastAsia"/>
+          <w:sz w:val="22"/>
+          <w:szCs w:val="24"/>
+        </w:rPr>
+        <w:t>한다</w:t>
+      </w:r>
+      <w:r>
+        <w:rPr>
+          <w:rFonts w:asciiTheme="minorHAnsi" w:eastAsiaTheme="minorHAnsi" w:hint="eastAsia"/>
+          <w:sz w:val="22"/>
+          <w:szCs w:val="24"/>
+        </w:rPr>
+        <w:t xml:space="preserve">. 장점으로는 품질 변화 효과를 제거하여 순수 가격에 대한 변화만을 파악 가능하며, 상대적으로 계산이 단순하다는 점이 있다. 단점 역시 가지고 있는데, </w:t>
+      </w:r>
+      <w:r>
+        <w:rPr>
+          <w:rFonts w:asciiTheme="minorHAnsi" w:eastAsiaTheme="minorHAnsi" w:hint="eastAsia"/>
+          <w:sz w:val="22"/>
+          <w:szCs w:val="24"/>
+        </w:rPr>
+        <w:t>정확하고 객관적인 지수 모델을 위해 거래량과 표본수가 충분히 많아야하기 때문에 거래량이 적은 시장에서는 적용하기 어려운 한계가 있다.</w:t>
+      </w:r>
+    </w:p>
+    <w:p>
+      <w:pPr>
+        <w:pStyle w:val="a"/>
+        <w:ind w:left="720"/>
+        <w:rPr>
+          <w:rFonts w:asciiTheme="minorHAnsi" w:eastAsiaTheme="minorHAnsi"/>
+          <w:sz w:val="22"/>
+          <w:szCs w:val="24"/>
+        </w:rPr>
+      </w:pPr>
+      <w:r>
+        <w:rPr>
+          <w:rFonts w:asciiTheme="minorHAnsi" w:eastAsiaTheme="minorHAnsi" w:hint="eastAsia"/>
+          <w:sz w:val="22"/>
+          <w:szCs w:val="24"/>
+        </w:rPr>
+        <w:t xml:space="preserve">여러가지 부동산 </w:t>
+      </w:r>
+      <w:r>
+        <w:rPr>
+          <w:rFonts w:asciiTheme="minorHAnsi" w:eastAsiaTheme="minorHAnsi" w:hint="eastAsia"/>
+          <w:sz w:val="22"/>
+          <w:szCs w:val="24"/>
+        </w:rPr>
+        <w:t>지수</w:t>
+      </w:r>
+      <w:r>
+        <w:rPr>
+          <w:rFonts w:asciiTheme="minorHAnsi" w:eastAsiaTheme="minorHAnsi" w:hint="eastAsia"/>
+          <w:sz w:val="22"/>
+          <w:szCs w:val="24"/>
+        </w:rPr>
+        <w:t xml:space="preserve">들이 있으며 사용 목적과 사용 환경에 따라 적절한 지수를 선택해야 하며 각 지수를 비교하여 </w:t>
+      </w:r>
+      <w:r>
+        <w:rPr>
+          <w:rFonts w:asciiTheme="minorHAnsi" w:eastAsiaTheme="minorHAnsi" w:hint="eastAsia"/>
+          <w:sz w:val="22"/>
+          <w:szCs w:val="24"/>
+        </w:rPr>
+        <w:t>목적에 더 부합한 지수를 선택</w:t>
+      </w:r>
+      <w:r>
+        <w:rPr>
+          <w:rFonts w:asciiTheme="minorHAnsi" w:eastAsiaTheme="minorHAnsi"/>
+          <w:sz w:val="22"/>
+          <w:szCs w:val="24"/>
+        </w:rPr>
+        <w:t>할</w:t>
+      </w:r>
+      <w:r>
+        <w:rPr>
+          <w:rFonts w:asciiTheme="minorHAnsi" w:eastAsiaTheme="minorHAnsi" w:hint="eastAsia"/>
+          <w:sz w:val="22"/>
+          <w:szCs w:val="24"/>
+        </w:rPr>
+        <w:t xml:space="preserve"> 필요가 있다. 다음은 지수를 사용함에 있어서 주의해야할 점들이다. </w:t>
+      </w:r>
+      <w:r>
+        <w:rPr>
+          <w:rFonts w:asciiTheme="minorHAnsi" w:eastAsiaTheme="minorHAnsi" w:hint="eastAsia"/>
+          <w:sz w:val="22"/>
+          <w:szCs w:val="24"/>
+        </w:rPr>
+        <w:t xml:space="preserve">1) 가격상승을 실질적인 가치 상승으로 반드시 이어지지 않는다는 것을 유의해야한다. 가격상승은 </w:t>
+      </w:r>
+      <w:r>
+        <w:rPr>
+          <w:rFonts w:asciiTheme="minorHAnsi" w:eastAsiaTheme="minorHAnsi" w:hint="eastAsia"/>
+          <w:sz w:val="22"/>
+          <w:szCs w:val="24"/>
+        </w:rPr>
+        <w:t xml:space="preserve">단순한 물가상승을 의미할 수 있으며, 주택의 품질 개선이 변수로써 어떻게 작용하는지도 동시에 살펴보아야 할 필요성이 있다. 2) 지수별 목적을 이해해야 한다. </w:t>
+      </w:r>
+      <w:r>
+        <w:rPr>
+          <w:rFonts w:asciiTheme="minorHAnsi" w:eastAsiaTheme="minorHAnsi" w:hint="eastAsia"/>
+          <w:sz w:val="22"/>
+          <w:szCs w:val="24"/>
+        </w:rPr>
+        <w:t xml:space="preserve">예를 들어 시장의 전체적인 흐름을 파악하기 위해서는 종합지수를 선택하고, </w:t>
+      </w:r>
+      <w:r>
+        <w:rPr>
+          <w:rFonts w:asciiTheme="minorHAnsi" w:eastAsiaTheme="minorHAnsi" w:hint="eastAsia"/>
+          <w:sz w:val="22"/>
+          <w:szCs w:val="24"/>
+        </w:rPr>
+        <w:t xml:space="preserve">특정한 변수의 영향력을 파악하고 싶다면 헤도닉 지수가 적합하다. 3) 표본과 자료의 한계를 고려한 지표해석이 필요하다. </w:t>
+      </w:r>
+      <w:r>
+        <w:rPr>
+          <w:rFonts w:asciiTheme="minorHAnsi" w:eastAsiaTheme="minorHAnsi" w:hint="eastAsia"/>
+          <w:sz w:val="22"/>
+          <w:szCs w:val="24"/>
+        </w:rPr>
+        <w:t xml:space="preserve">실거래가를 이용한 지수는 변동성 과장될 가능성이 있고, 반복매매지수는 </w:t>
+      </w:r>
+      <w:r>
+        <w:rPr>
+          <w:rFonts w:asciiTheme="minorHAnsi" w:eastAsiaTheme="minorHAnsi"/>
+          <w:sz w:val="22"/>
+          <w:szCs w:val="24"/>
+        </w:rPr>
+        <w:t>표본 편향성이 결과값에 영향을 미칠 수 있다.</w:t>
+      </w:r>
+      <w:r>
+        <w:rPr>
+          <w:rFonts w:asciiTheme="minorHAnsi" w:eastAsiaTheme="minorHAnsi" w:hint="eastAsia"/>
+          <w:sz w:val="22"/>
+          <w:szCs w:val="24"/>
+        </w:rPr>
+        <w:t xml:space="preserve"> </w:t>
+      </w:r>
+      <w:r>
+        <w:rPr>
+          <w:rFonts w:asciiTheme="minorHAnsi" w:eastAsiaTheme="minorHAnsi" w:hint="eastAsia"/>
+          <w:sz w:val="22"/>
+          <w:szCs w:val="24"/>
+        </w:rPr>
+        <w:t xml:space="preserve">부동산 가격지수는 시장 구조와 품질 변화, 수요/공급, 정책 변화를 모두 고려한 복합적인 지표이며, 단순 숫자로 이해하지 않아야 한다. </w:t>
+      </w:r>
+      <w:r>
+        <w:rPr>
+          <w:rFonts w:asciiTheme="minorHAnsi" w:eastAsiaTheme="minorHAnsi" w:hint="eastAsia"/>
+          <w:sz w:val="22"/>
+          <w:szCs w:val="24"/>
+        </w:rPr>
+        <w:t xml:space="preserve">각 지수는 뚜렷한 </w:t>
+      </w:r>
+      <w:r>
+        <w:rPr>
+          <w:rFonts w:asciiTheme="minorHAnsi" w:eastAsiaTheme="minorHAnsi" w:hint="eastAsia"/>
+          <w:sz w:val="22"/>
+          <w:szCs w:val="24"/>
+        </w:rPr>
+        <w:lastRenderedPageBreak/>
+        <w:t xml:space="preserve">장점과 단점을 가지고 있고, 정확한 시장이해를 위해서 여러가지 지수를 함께 </w:t>
+      </w:r>
+      <w:r>
+        <w:rPr>
+          <w:rFonts w:asciiTheme="minorHAnsi" w:eastAsiaTheme="minorHAnsi" w:hint="eastAsia"/>
+          <w:sz w:val="22"/>
+          <w:szCs w:val="24"/>
+        </w:rPr>
+        <w:t>이용한 비교 분석을 통해 해석하는 것이 가장 효과적이라고 할 수 있다.</w:t>
+      </w:r>
+    </w:p>
+    <w:p>
+      <w:pPr>
+        <w:pStyle w:val="a"/>
+        <w:rPr>
+          <w:rFonts w:asciiTheme="minorHAnsi" w:eastAsiaTheme="minorHAnsi"/>
+          <w:sz w:val="22"/>
+          <w:szCs w:val="24"/>
+        </w:rPr>
+      </w:pPr>
     </w:p>
     <w:p>
       <w:pPr>
         <w:pStyle w:val="a"/>
         <w:numPr>
           <w:ilvl w:val="0"/>
-          <w:numId w:val="20"/>
+          <w:numId w:val="21"/>
         </w:numPr>
         <w:rPr>
           <w:rFonts w:asciiTheme="minorHAnsi" w:eastAsiaTheme="minorHAnsi"/>
@@ -761,220 +1829,1072 @@
       </w:pPr>
       <w:r>
         <w:rPr>
-          <w:rFonts w:asciiTheme="minorHAnsi" w:eastAsiaTheme="minorHAnsi" w:hint="eastAsia"/>
-          <w:b/>
-          <w:bCs/>
-          <w:sz w:val="22"/>
-          <w:szCs w:val="24"/>
-        </w:rPr>
-        <w:t>요</w:t>
-      </w:r>
-      <w:r>
-        <w:rPr>
           <w:rFonts w:asciiTheme="minorHAnsi" w:eastAsiaTheme="minorHAnsi"/>
           <w:b/>
           <w:bCs/>
           <w:sz w:val="22"/>
           <w:szCs w:val="24"/>
         </w:rPr>
-        <w:t>구불예금 대비 민간보유현금의 비율이 10%, 총지급준비율이 12%인 경우, 통화승수는 얼마인가</w:t>
-      </w:r>
-      <w:r>
-        <w:rPr>
-          <w:rFonts w:asciiTheme="minorHAnsi" w:eastAsiaTheme="minorHAnsi" w:hint="eastAsia"/>
-          <w:b/>
-          <w:bCs/>
-          <w:sz w:val="22"/>
-          <w:szCs w:val="24"/>
-        </w:rPr>
-        <w:t>?</w:t>
+        <w:t>임대료가 일정한 경우 부동산의 내재가치를 구하고 부동산 세금이 부과되었을 때 내재가치가 어떻게 변하는지 설명</w:t>
       </w:r>
     </w:p>
     <w:p>
       <w:pPr>
         <w:pStyle w:val="a"/>
-        <w:ind w:left="1080"/>
-        <w:rPr>
-          <w:rFonts w:asciiTheme="minorHAnsi" w:eastAsiaTheme="minorHAnsi" w:hint="eastAsia"/>
-          <w:sz w:val="22"/>
-          <w:szCs w:val="24"/>
-        </w:rPr>
-      </w:pPr>
-      <w:r>
-        <w:rPr>
-          <w:rFonts w:asciiTheme="minorHAnsi" w:eastAsiaTheme="minorHAnsi" w:hint="eastAsia"/>
-          <w:sz w:val="22"/>
-          <w:szCs w:val="24"/>
-        </w:rPr>
-        <w:t>요구불예금 대비 민간보유현금 비율 c=0.1, 총지급준비율 z=0.12</w:t>
-      </w:r>
-      <w:r>
-        <w:rPr>
-          <w:rFonts w:asciiTheme="minorHAnsi" w:eastAsiaTheme="minorHAnsi" w:hint="eastAsia"/>
-          <w:sz w:val="22"/>
-          <w:szCs w:val="24"/>
-        </w:rPr>
-        <w:t xml:space="preserve"> 이므로</w:t>
+        <w:ind w:left="720"/>
+        <w:rPr>
+          <w:rFonts w:asciiTheme="minorHAnsi" w:eastAsiaTheme="minorHAnsi"/>
+          <w:sz w:val="22"/>
+          <w:szCs w:val="24"/>
+        </w:rPr>
+      </w:pPr>
+      <w:r>
+        <w:rPr>
+          <w:rFonts w:asciiTheme="minorHAnsi" w:eastAsiaTheme="minorHAnsi" w:hint="eastAsia"/>
+          <w:sz w:val="22"/>
+          <w:szCs w:val="24"/>
+        </w:rPr>
+        <w:t xml:space="preserve">부동산의 내재가치는 </w:t>
+      </w:r>
+      <w:r>
+        <w:rPr>
+          <w:rFonts w:asciiTheme="minorHAnsi" w:eastAsiaTheme="minorHAnsi" w:hint="eastAsia"/>
+          <w:sz w:val="22"/>
+          <w:szCs w:val="24"/>
+        </w:rPr>
+        <w:t xml:space="preserve">투자시점이래로 </w:t>
+      </w:r>
+      <w:r>
+        <w:rPr>
+          <w:rFonts w:asciiTheme="minorHAnsi" w:eastAsiaTheme="minorHAnsi" w:hint="eastAsia"/>
+          <w:sz w:val="22"/>
+          <w:szCs w:val="24"/>
+        </w:rPr>
+        <w:t xml:space="preserve">발생하는 모든 임대료의 가치를 현재가치로 합한 것이다. </w:t>
+      </w:r>
+      <w:r>
+        <w:rPr>
+          <w:rFonts w:asciiTheme="minorHAnsi" w:eastAsiaTheme="minorHAnsi" w:hint="eastAsia"/>
+          <w:sz w:val="22"/>
+          <w:szCs w:val="24"/>
+        </w:rPr>
+        <w:t xml:space="preserve">즉 부동산이 매년 일정한 임대료를 영구적으로 창출한다고 가정하였을 때, 내재가치는 </w:t>
+      </w:r>
+      <w:r>
+        <w:rPr>
+          <w:rFonts w:asciiTheme="minorHAnsi" w:eastAsiaTheme="minorHAnsi" w:hint="eastAsia"/>
+          <w:sz w:val="22"/>
+          <w:szCs w:val="24"/>
+        </w:rPr>
+        <w:t xml:space="preserve">매년 얻는 순 임대수익과 할인율과의 </w:t>
+      </w:r>
+      <w:r>
+        <w:rPr>
+          <w:rFonts w:asciiTheme="minorHAnsi" w:eastAsiaTheme="minorHAnsi" w:hint="eastAsia"/>
+          <w:sz w:val="22"/>
+          <w:szCs w:val="24"/>
+        </w:rPr>
+        <w:t>역의 관계</w:t>
+      </w:r>
+      <w:r>
+        <w:rPr>
+          <w:rFonts w:asciiTheme="minorHAnsi" w:eastAsiaTheme="minorHAnsi" w:hint="eastAsia"/>
+          <w:sz w:val="22"/>
+          <w:szCs w:val="24"/>
+        </w:rPr>
+        <w:t xml:space="preserve">와 </w:t>
+      </w:r>
+      <w:r>
+        <w:rPr>
+          <w:rFonts w:asciiTheme="minorHAnsi" w:eastAsiaTheme="minorHAnsi" w:hint="eastAsia"/>
+          <w:sz w:val="22"/>
+          <w:szCs w:val="24"/>
+        </w:rPr>
+        <w:t>각</w:t>
+      </w:r>
+      <w:r>
+        <w:rPr>
+          <w:rFonts w:asciiTheme="minorHAnsi" w:eastAsiaTheme="minorHAnsi" w:hint="eastAsia"/>
+          <w:sz w:val="22"/>
+          <w:szCs w:val="24"/>
+        </w:rPr>
+        <w:t xml:space="preserve"> 시점</w:t>
+      </w:r>
+      <w:r>
+        <w:rPr>
+          <w:rFonts w:asciiTheme="minorHAnsi" w:eastAsiaTheme="minorHAnsi" w:hint="eastAsia"/>
+          <w:sz w:val="22"/>
+          <w:szCs w:val="24"/>
+        </w:rPr>
+        <w:t>의 임대료에</w:t>
+      </w:r>
+      <w:r>
+        <w:rPr>
+          <w:rFonts w:asciiTheme="minorHAnsi" w:eastAsiaTheme="minorHAnsi" w:hint="eastAsia"/>
+          <w:sz w:val="22"/>
+          <w:szCs w:val="24"/>
+        </w:rPr>
+        <w:t xml:space="preserve"> 따른 등비급수</w:t>
+      </w:r>
+      <w:r>
+        <w:rPr>
+          <w:rFonts w:asciiTheme="minorHAnsi" w:eastAsiaTheme="minorHAnsi" w:hint="eastAsia"/>
+          <w:sz w:val="22"/>
+          <w:szCs w:val="24"/>
+        </w:rPr>
+        <w:t>로 계산된다.</w:t>
       </w:r>
     </w:p>
     <w:p>
       <w:pPr>
         <w:pStyle w:val="a"/>
-        <w:ind w:left="1080"/>
-        <w:rPr>
-          <w:rFonts w:asciiTheme="minorHAnsi" w:eastAsiaTheme="minorHAnsi"/>
-          <w:sz w:val="22"/>
-          <w:szCs w:val="24"/>
-        </w:rPr>
-      </w:pPr>
-      <w:r>
-        <w:rPr>
-          <w:rFonts w:asciiTheme="minorHAnsi" w:eastAsiaTheme="minorHAnsi" w:hint="eastAsia"/>
-          <w:sz w:val="22"/>
-          <w:szCs w:val="24"/>
-        </w:rPr>
-        <w:t xml:space="preserve">통화승수의 공식은 (c+1)/(c+z) </w:t>
-      </w:r>
-      <w:r>
-        <w:rPr>
-          <w:rFonts w:asciiTheme="minorHAnsi" w:eastAsiaTheme="minorHAnsi"/>
-          <w:sz w:val="22"/>
-          <w:szCs w:val="24"/>
-        </w:rPr>
-        <w:t>이므로</w:t>
-      </w:r>
-      <w:r>
-        <w:rPr>
-          <w:rFonts w:asciiTheme="minorHAnsi" w:eastAsiaTheme="minorHAnsi" w:hint="eastAsia"/>
-          <w:sz w:val="22"/>
-          <w:szCs w:val="24"/>
-        </w:rPr>
-        <w:t xml:space="preserve"> </w:t>
-      </w:r>
-      <w:r>
-        <w:rPr>
-          <w:rFonts w:asciiTheme="minorHAnsi" w:eastAsiaTheme="minorHAnsi"/>
-          <w:sz w:val="22"/>
-          <w:szCs w:val="24"/>
-        </w:rPr>
-        <w:t>문제의</w:t>
-      </w:r>
-      <w:r>
-        <w:rPr>
-          <w:rFonts w:asciiTheme="minorHAnsi" w:eastAsiaTheme="minorHAnsi" w:hint="eastAsia"/>
-          <w:sz w:val="22"/>
-          <w:szCs w:val="24"/>
-        </w:rPr>
-        <w:t xml:space="preserve"> 조건을 대입하면</w:t>
-      </w:r>
+        <w:ind w:left="720"/>
+        <w:rPr>
+          <w:rFonts w:asciiTheme="minorHAnsi" w:eastAsiaTheme="minorEastAsia"/>
+          <w:sz w:val="22"/>
+          <w:szCs w:val="24"/>
+        </w:rPr>
+      </w:pPr>
+      <m:oMathPara>
+        <m:oMath>
+          <m:sSub>
+            <m:sSubPr>
+              <m:ctrlPr>
+                <w:rPr>
+                  <w:rFonts w:ascii="Cambria Math" w:eastAsiaTheme="minorHAnsi" w:hAnsi="Cambria Math"/>
+                  <w:i/>
+                  <w:sz w:val="22"/>
+                  <w:szCs w:val="24"/>
+                </w:rPr>
+              </m:ctrlPr>
+            </m:sSubPr>
+            <m:e>
+              <m:r>
+                <w:rPr>
+                  <w:rFonts w:ascii="Cambria Math" w:eastAsiaTheme="minorHAnsi" w:hAnsi="Cambria Math"/>
+                  <w:sz w:val="22"/>
+                  <w:szCs w:val="24"/>
+                </w:rPr>
+                <m:t>V</m:t>
+              </m:r>
+            </m:e>
+            <m:sub>
+              <m:r>
+                <w:rPr>
+                  <w:rFonts w:ascii="Cambria Math" w:eastAsiaTheme="minorHAnsi" w:hAnsi="Cambria Math"/>
+                  <w:sz w:val="22"/>
+                  <w:szCs w:val="24"/>
+                </w:rPr>
+                <m:t>0</m:t>
+              </m:r>
+            </m:sub>
+          </m:sSub>
+          <m:r>
+            <w:rPr>
+              <w:rFonts w:ascii="Cambria Math" w:eastAsiaTheme="minorHAnsi" w:hAnsi="Cambria Math"/>
+              <w:sz w:val="22"/>
+              <w:szCs w:val="24"/>
+            </w:rPr>
+            <m:t>=</m:t>
+          </m:r>
+          <m:f>
+            <m:fPr>
+              <m:ctrlPr>
+                <w:rPr>
+                  <w:rFonts w:ascii="Cambria Math" w:eastAsiaTheme="minorHAnsi" w:hAnsi="Cambria Math"/>
+                  <w:i/>
+                  <w:sz w:val="22"/>
+                  <w:szCs w:val="24"/>
+                </w:rPr>
+              </m:ctrlPr>
+            </m:fPr>
+            <m:num>
+              <m:r>
+                <w:rPr>
+                  <w:rFonts w:ascii="Cambria Math" w:eastAsiaTheme="minorHAnsi" w:hAnsi="Cambria Math"/>
+                  <w:sz w:val="22"/>
+                  <w:szCs w:val="24"/>
+                </w:rPr>
+                <m:t>R</m:t>
+              </m:r>
+            </m:num>
+            <m:den>
+              <m:d>
+                <m:dPr>
+                  <m:ctrlPr>
+                    <w:rPr>
+                      <w:rFonts w:ascii="Cambria Math" w:eastAsiaTheme="minorHAnsi" w:hAnsi="Cambria Math"/>
+                      <w:i/>
+                      <w:sz w:val="22"/>
+                      <w:szCs w:val="24"/>
+                    </w:rPr>
+                  </m:ctrlPr>
+                </m:dPr>
+                <m:e>
+                  <m:r>
+                    <w:rPr>
+                      <w:rFonts w:ascii="Cambria Math" w:eastAsiaTheme="minorHAnsi" w:hAnsi="Cambria Math"/>
+                      <w:sz w:val="22"/>
+                      <w:szCs w:val="24"/>
+                    </w:rPr>
+                    <m:t>1+i</m:t>
+                  </m:r>
+                </m:e>
+              </m:d>
+            </m:den>
+          </m:f>
+          <m:r>
+            <w:rPr>
+              <w:rFonts w:ascii="Cambria Math" w:eastAsiaTheme="minorHAnsi" w:hAnsi="Cambria Math"/>
+              <w:sz w:val="22"/>
+              <w:szCs w:val="24"/>
+            </w:rPr>
+            <m:t>+</m:t>
+          </m:r>
+          <m:f>
+            <m:fPr>
+              <m:ctrlPr>
+                <w:rPr>
+                  <w:rFonts w:ascii="Cambria Math" w:eastAsiaTheme="minorHAnsi" w:hAnsi="Cambria Math"/>
+                  <w:i/>
+                  <w:sz w:val="22"/>
+                  <w:szCs w:val="24"/>
+                </w:rPr>
+              </m:ctrlPr>
+            </m:fPr>
+            <m:num>
+              <m:r>
+                <w:rPr>
+                  <w:rFonts w:ascii="Cambria Math" w:eastAsiaTheme="minorHAnsi" w:hAnsi="Cambria Math"/>
+                  <w:sz w:val="22"/>
+                  <w:szCs w:val="24"/>
+                </w:rPr>
+                <m:t>R</m:t>
+              </m:r>
+            </m:num>
+            <m:den>
+              <m:sSup>
+                <m:sSupPr>
+                  <m:ctrlPr>
+                    <w:rPr>
+                      <w:rFonts w:ascii="Cambria Math" w:eastAsiaTheme="minorHAnsi" w:hAnsi="Cambria Math"/>
+                      <w:i/>
+                      <w:sz w:val="22"/>
+                      <w:szCs w:val="24"/>
+                    </w:rPr>
+                  </m:ctrlPr>
+                </m:sSupPr>
+                <m:e>
+                  <m:r>
+                    <w:rPr>
+                      <w:rFonts w:ascii="Cambria Math" w:eastAsiaTheme="minorHAnsi" w:hAnsi="Cambria Math"/>
+                      <w:sz w:val="22"/>
+                      <w:szCs w:val="24"/>
+                    </w:rPr>
+                    <m:t>(</m:t>
+                  </m:r>
+                  <m:r>
+                    <w:rPr>
+                      <w:rFonts w:ascii="Cambria Math" w:eastAsiaTheme="minorHAnsi" w:hAnsi="Cambria Math"/>
+                      <w:sz w:val="22"/>
+                      <w:szCs w:val="24"/>
+                    </w:rPr>
+                    <m:t>1+i</m:t>
+                  </m:r>
+                  <m:r>
+                    <w:rPr>
+                      <w:rFonts w:ascii="Cambria Math" w:eastAsiaTheme="minorHAnsi" w:hAnsi="Cambria Math"/>
+                      <w:sz w:val="22"/>
+                      <w:szCs w:val="24"/>
+                    </w:rPr>
+                    <m:t>)</m:t>
+                  </m:r>
+                </m:e>
+                <m:sup>
+                  <m:r>
+                    <w:rPr>
+                      <w:rFonts w:ascii="Cambria Math" w:eastAsiaTheme="minorHAnsi" w:hAnsi="Cambria Math"/>
+                      <w:sz w:val="22"/>
+                      <w:szCs w:val="24"/>
+                    </w:rPr>
+                    <m:t>2</m:t>
+                  </m:r>
+                </m:sup>
+              </m:sSup>
+            </m:den>
+          </m:f>
+          <m:r>
+            <w:rPr>
+              <w:rFonts w:ascii="Cambria Math" w:eastAsiaTheme="minorHAnsi" w:hAnsi="Cambria Math"/>
+              <w:sz w:val="22"/>
+              <w:szCs w:val="24"/>
+            </w:rPr>
+            <m:t>+</m:t>
+          </m:r>
+          <m:f>
+            <m:fPr>
+              <m:ctrlPr>
+                <w:rPr>
+                  <w:rFonts w:ascii="Cambria Math" w:eastAsiaTheme="minorHAnsi" w:hAnsi="Cambria Math"/>
+                  <w:i/>
+                  <w:sz w:val="22"/>
+                  <w:szCs w:val="24"/>
+                </w:rPr>
+              </m:ctrlPr>
+            </m:fPr>
+            <m:num>
+              <m:r>
+                <w:rPr>
+                  <w:rFonts w:ascii="Cambria Math" w:eastAsiaTheme="minorHAnsi" w:hAnsi="Cambria Math"/>
+                  <w:sz w:val="22"/>
+                  <w:szCs w:val="24"/>
+                </w:rPr>
+                <m:t>R</m:t>
+              </m:r>
+            </m:num>
+            <m:den>
+              <m:sSup>
+                <m:sSupPr>
+                  <m:ctrlPr>
+                    <w:rPr>
+                      <w:rFonts w:ascii="Cambria Math" w:eastAsiaTheme="minorHAnsi" w:hAnsi="Cambria Math"/>
+                      <w:i/>
+                      <w:sz w:val="22"/>
+                      <w:szCs w:val="24"/>
+                    </w:rPr>
+                  </m:ctrlPr>
+                </m:sSupPr>
+                <m:e>
+                  <m:r>
+                    <w:rPr>
+                      <w:rFonts w:ascii="Cambria Math" w:eastAsiaTheme="minorHAnsi" w:hAnsi="Cambria Math"/>
+                      <w:sz w:val="22"/>
+                      <w:szCs w:val="24"/>
+                    </w:rPr>
+                    <m:t>(1+i)</m:t>
+                  </m:r>
+                </m:e>
+                <m:sup>
+                  <m:r>
+                    <w:rPr>
+                      <w:rFonts w:ascii="Cambria Math" w:eastAsiaTheme="minorHAnsi" w:hAnsi="Cambria Math"/>
+                      <w:sz w:val="22"/>
+                      <w:szCs w:val="24"/>
+                    </w:rPr>
+                    <m:t>3</m:t>
+                  </m:r>
+                </m:sup>
+              </m:sSup>
+            </m:den>
+          </m:f>
+          <m:r>
+            <w:rPr>
+              <w:rFonts w:ascii="Cambria Math" w:eastAsiaTheme="minorHAnsi" w:hAnsi="Cambria Math"/>
+              <w:sz w:val="22"/>
+              <w:szCs w:val="24"/>
+            </w:rPr>
+            <m:t>+</m:t>
+          </m:r>
+          <m:r>
+            <w:rPr>
+              <w:rFonts w:ascii="Cambria Math" w:eastAsiaTheme="minorHAnsi" w:hAnsi="Cambria Math"/>
+              <w:sz w:val="22"/>
+              <w:szCs w:val="24"/>
+            </w:rPr>
+            <m:t xml:space="preserve"> ⋯</m:t>
+          </m:r>
+        </m:oMath>
+      </m:oMathPara>
     </w:p>
     <w:p>
       <w:pPr>
         <w:pStyle w:val="a"/>
-        <w:ind w:left="1080"/>
-        <w:rPr>
-          <w:rFonts w:asciiTheme="minorHAnsi" w:eastAsiaTheme="minorHAnsi"/>
-          <w:sz w:val="22"/>
-          <w:szCs w:val="24"/>
-        </w:rPr>
-      </w:pPr>
-      <w:r>
-        <w:rPr>
-          <w:rFonts w:asciiTheme="minorHAnsi" w:eastAsiaTheme="minorHAnsi" w:hint="eastAsia"/>
-          <w:sz w:val="22"/>
-          <w:szCs w:val="24"/>
-        </w:rPr>
-        <w:t>통화승수= (c+1)/(c+z) = (0.1+1)/(0.1+0.12)=1.1/0.22</w:t>
-      </w:r>
-      <w:r>
-        <w:rPr>
-          <w:rFonts w:asciiTheme="minorHAnsi" w:eastAsiaTheme="minorHAnsi" w:hint="eastAsia"/>
-          <w:sz w:val="22"/>
-          <w:szCs w:val="24"/>
-        </w:rPr>
-        <w:t xml:space="preserve">=110/22=5이므로 통화승수는 </w:t>
-      </w:r>
+        <w:ind w:left="800" w:firstLine="800"/>
+        <w:rPr>
+          <w:rFonts w:asciiTheme="minorHAnsi" w:eastAsiaTheme="minorEastAsia"/>
+          <w:sz w:val="22"/>
+          <w:szCs w:val="24"/>
+        </w:rPr>
+      </w:pPr>
+      <m:oMathPara>
+        <m:oMath>
+          <m:r>
+            <w:rPr>
+              <w:rFonts w:ascii="Cambria Math" w:eastAsiaTheme="minorHAnsi" w:hAnsi="Cambria Math"/>
+              <w:sz w:val="22"/>
+              <w:szCs w:val="24"/>
+            </w:rPr>
+            <m:t>=</m:t>
+          </m:r>
+          <m:func>
+            <m:funcPr>
+              <m:ctrlPr>
+                <w:rPr>
+                  <w:rFonts w:ascii="Cambria Math" w:eastAsiaTheme="minorHAnsi" w:hAnsi="Cambria Math"/>
+                  <w:i/>
+                  <w:sz w:val="22"/>
+                  <w:szCs w:val="24"/>
+                </w:rPr>
+              </m:ctrlPr>
+            </m:funcPr>
+            <m:fName>
+              <m:limLow>
+                <m:limLowPr>
+                  <m:ctrlPr>
+                    <w:rPr>
+                      <w:rFonts w:ascii="Cambria Math" w:eastAsiaTheme="minorHAnsi" w:hAnsi="Cambria Math"/>
+                      <w:i/>
+                      <w:sz w:val="22"/>
+                      <w:szCs w:val="24"/>
+                    </w:rPr>
+                  </m:ctrlPr>
+                </m:limLowPr>
+                <m:e>
+                  <m:r>
+                    <m:rPr>
+                      <m:sty m:val="p"/>
+                    </m:rPr>
+                    <w:rPr>
+                      <w:rFonts w:ascii="Cambria Math" w:eastAsiaTheme="minorHAnsi" w:hAnsi="Cambria Math"/>
+                      <w:sz w:val="22"/>
+                    </w:rPr>
+                    <m:t>lim</m:t>
+                  </m:r>
+                </m:e>
+                <m:lim>
+                  <m:r>
+                    <w:rPr>
+                      <w:rFonts w:ascii="Cambria Math" w:eastAsiaTheme="minorHAnsi" w:hAnsi="Cambria Math"/>
+                      <w:sz w:val="22"/>
+                    </w:rPr>
+                    <m:t>n→∞</m:t>
+                  </m:r>
+                </m:lim>
+              </m:limLow>
+            </m:fName>
+            <m:e>
+              <m:f>
+                <m:fPr>
+                  <m:ctrlPr>
+                    <w:rPr>
+                      <w:rFonts w:ascii="Cambria Math" w:eastAsiaTheme="minorHAnsi" w:hAnsi="Cambria Math"/>
+                      <w:i/>
+                      <w:sz w:val="22"/>
+                      <w:szCs w:val="24"/>
+                    </w:rPr>
+                  </m:ctrlPr>
+                </m:fPr>
+                <m:num>
+                  <m:r>
+                    <w:rPr>
+                      <w:rFonts w:ascii="Cambria Math" w:eastAsiaTheme="minorHAnsi" w:hAnsi="Cambria Math"/>
+                      <w:sz w:val="22"/>
+                      <w:szCs w:val="24"/>
+                    </w:rPr>
+                    <m:t>R</m:t>
+                  </m:r>
+                </m:num>
+                <m:den>
+                  <m:d>
+                    <m:dPr>
+                      <m:ctrlPr>
+                        <w:rPr>
+                          <w:rFonts w:ascii="Cambria Math" w:eastAsiaTheme="minorHAnsi" w:hAnsi="Cambria Math"/>
+                          <w:i/>
+                          <w:sz w:val="22"/>
+                          <w:szCs w:val="24"/>
+                        </w:rPr>
+                      </m:ctrlPr>
+                    </m:dPr>
+                    <m:e>
+                      <m:r>
+                        <w:rPr>
+                          <w:rFonts w:ascii="Cambria Math" w:eastAsiaTheme="minorHAnsi" w:hAnsi="Cambria Math"/>
+                          <w:sz w:val="22"/>
+                          <w:szCs w:val="24"/>
+                        </w:rPr>
+                        <m:t>1+i</m:t>
+                      </m:r>
+                    </m:e>
+                  </m:d>
+                </m:den>
+              </m:f>
+            </m:e>
+          </m:func>
+          <m:r>
+            <w:rPr>
+              <w:rFonts w:ascii="Cambria Math" w:eastAsiaTheme="minorHAnsi" w:hAnsi="Cambria Math"/>
+              <w:sz w:val="22"/>
+              <w:szCs w:val="24"/>
+            </w:rPr>
+            <m:t>×</m:t>
+          </m:r>
+          <m:f>
+            <m:fPr>
+              <m:ctrlPr>
+                <w:rPr>
+                  <w:rFonts w:ascii="Cambria Math" w:eastAsiaTheme="minorHAnsi" w:hAnsi="Cambria Math"/>
+                  <w:i/>
+                  <w:sz w:val="22"/>
+                  <w:szCs w:val="24"/>
+                </w:rPr>
+              </m:ctrlPr>
+            </m:fPr>
+            <m:num>
+              <m:r>
+                <w:rPr>
+                  <w:rFonts w:ascii="Cambria Math" w:eastAsiaTheme="minorHAnsi" w:hAnsi="Cambria Math"/>
+                  <w:sz w:val="22"/>
+                  <w:szCs w:val="24"/>
+                </w:rPr>
+                <m:t>1-</m:t>
+              </m:r>
+              <m:f>
+                <m:fPr>
+                  <m:ctrlPr>
+                    <w:rPr>
+                      <w:rFonts w:ascii="Cambria Math" w:eastAsiaTheme="minorHAnsi" w:hAnsi="Cambria Math"/>
+                      <w:i/>
+                      <w:sz w:val="22"/>
+                      <w:szCs w:val="24"/>
+                    </w:rPr>
+                  </m:ctrlPr>
+                </m:fPr>
+                <m:num>
+                  <m:r>
+                    <w:rPr>
+                      <w:rFonts w:ascii="Cambria Math" w:eastAsiaTheme="minorHAnsi" w:hAnsi="Cambria Math"/>
+                      <w:sz w:val="22"/>
+                      <w:szCs w:val="24"/>
+                    </w:rPr>
+                    <m:t>1</m:t>
+                  </m:r>
+                </m:num>
+                <m:den>
+                  <m:sSup>
+                    <m:sSupPr>
+                      <m:ctrlPr>
+                        <w:rPr>
+                          <w:rFonts w:ascii="Cambria Math" w:eastAsiaTheme="minorHAnsi" w:hAnsi="Cambria Math"/>
+                          <w:i/>
+                          <w:sz w:val="22"/>
+                          <w:szCs w:val="24"/>
+                        </w:rPr>
+                      </m:ctrlPr>
+                    </m:sSupPr>
+                    <m:e>
+                      <m:d>
+                        <m:dPr>
+                          <m:ctrlPr>
+                            <w:rPr>
+                              <w:rFonts w:ascii="Cambria Math" w:eastAsiaTheme="minorHAnsi" w:hAnsi="Cambria Math"/>
+                              <w:i/>
+                              <w:sz w:val="22"/>
+                              <w:szCs w:val="24"/>
+                            </w:rPr>
+                          </m:ctrlPr>
+                        </m:dPr>
+                        <m:e>
+                          <m:r>
+                            <w:rPr>
+                              <w:rFonts w:ascii="Cambria Math" w:eastAsiaTheme="minorHAnsi" w:hAnsi="Cambria Math"/>
+                              <w:sz w:val="22"/>
+                              <w:szCs w:val="24"/>
+                            </w:rPr>
+                            <m:t>1+i</m:t>
+                          </m:r>
+                        </m:e>
+                      </m:d>
+                    </m:e>
+                    <m:sup>
+                      <m:r>
+                        <w:rPr>
+                          <w:rFonts w:ascii="Cambria Math" w:eastAsiaTheme="minorHAnsi" w:hAnsi="Cambria Math"/>
+                          <w:sz w:val="22"/>
+                          <w:szCs w:val="24"/>
+                        </w:rPr>
+                        <m:t>n</m:t>
+                      </m:r>
+                    </m:sup>
+                  </m:sSup>
+                </m:den>
+              </m:f>
+            </m:num>
+            <m:den>
+              <m:r>
+                <w:rPr>
+                  <w:rFonts w:ascii="Cambria Math" w:eastAsiaTheme="minorHAnsi" w:hAnsi="Cambria Math"/>
+                  <w:sz w:val="22"/>
+                  <w:szCs w:val="24"/>
+                </w:rPr>
+                <m:t>1-</m:t>
+              </m:r>
+              <m:f>
+                <m:fPr>
+                  <m:ctrlPr>
+                    <w:rPr>
+                      <w:rFonts w:ascii="Cambria Math" w:eastAsiaTheme="minorHAnsi" w:hAnsi="Cambria Math"/>
+                      <w:i/>
+                      <w:sz w:val="22"/>
+                      <w:szCs w:val="24"/>
+                    </w:rPr>
+                  </m:ctrlPr>
+                </m:fPr>
+                <m:num>
+                  <m:r>
+                    <w:rPr>
+                      <w:rFonts w:ascii="Cambria Math" w:eastAsiaTheme="minorHAnsi" w:hAnsi="Cambria Math"/>
+                      <w:sz w:val="22"/>
+                      <w:szCs w:val="24"/>
+                    </w:rPr>
+                    <m:t>1</m:t>
+                  </m:r>
+                </m:num>
+                <m:den>
+                  <m:d>
+                    <m:dPr>
+                      <m:ctrlPr>
+                        <w:rPr>
+                          <w:rFonts w:ascii="Cambria Math" w:eastAsiaTheme="minorHAnsi" w:hAnsi="Cambria Math"/>
+                          <w:i/>
+                          <w:sz w:val="22"/>
+                          <w:szCs w:val="24"/>
+                        </w:rPr>
+                      </m:ctrlPr>
+                    </m:dPr>
+                    <m:e>
+                      <m:r>
+                        <w:rPr>
+                          <w:rFonts w:ascii="Cambria Math" w:eastAsiaTheme="minorHAnsi" w:hAnsi="Cambria Math"/>
+                          <w:sz w:val="22"/>
+                          <w:szCs w:val="24"/>
+                        </w:rPr>
+                        <m:t>1+i</m:t>
+                      </m:r>
+                    </m:e>
+                  </m:d>
+                </m:den>
+              </m:f>
+            </m:den>
+          </m:f>
+        </m:oMath>
+      </m:oMathPara>
     </w:p>
     <w:p>
       <w:pPr>
         <w:pStyle w:val="a"/>
-        <w:ind w:left="1080"/>
-        <w:rPr>
-          <w:rFonts w:asciiTheme="minorHAnsi" w:eastAsiaTheme="minorHAnsi" w:hint="eastAsia"/>
-          <w:sz w:val="22"/>
-          <w:szCs w:val="24"/>
-        </w:rPr>
-      </w:pPr>
-      <w:r>
-        <w:rPr>
-          <w:rFonts w:asciiTheme="minorHAnsi" w:eastAsiaTheme="minorHAnsi" w:hint="eastAsia"/>
-          <w:sz w:val="22"/>
-          <w:szCs w:val="24"/>
-        </w:rPr>
-        <w:t>5임</w:t>
-      </w:r>
+        <w:rPr>
+          <w:rFonts w:asciiTheme="minorHAnsi" w:eastAsiaTheme="minorEastAsia" w:hint="eastAsia"/>
+          <w:i/>
+          <w:sz w:val="22"/>
+          <w:szCs w:val="24"/>
+        </w:rPr>
+      </w:pPr>
+      <m:oMathPara>
+        <m:oMath>
+          <m:r>
+            <w:rPr>
+              <w:rFonts w:ascii="Cambria Math" w:eastAsiaTheme="minorHAnsi" w:hAnsi="Cambria Math"/>
+              <w:sz w:val="22"/>
+              <w:szCs w:val="24"/>
+            </w:rPr>
+            <m:t xml:space="preserve">= </m:t>
+          </m:r>
+          <m:f>
+            <m:fPr>
+              <m:ctrlPr>
+                <w:rPr>
+                  <w:rFonts w:ascii="Cambria Math" w:eastAsiaTheme="minorHAnsi" w:hAnsi="Cambria Math"/>
+                  <w:i/>
+                  <w:sz w:val="22"/>
+                  <w:szCs w:val="24"/>
+                </w:rPr>
+              </m:ctrlPr>
+            </m:fPr>
+            <m:num>
+              <m:r>
+                <w:rPr>
+                  <w:rFonts w:ascii="Cambria Math" w:eastAsiaTheme="minorHAnsi" w:hAnsi="Cambria Math"/>
+                  <w:sz w:val="22"/>
+                  <w:szCs w:val="24"/>
+                </w:rPr>
+                <m:t>R</m:t>
+              </m:r>
+            </m:num>
+            <m:den>
+              <m:r>
+                <w:rPr>
+                  <w:rFonts w:ascii="Cambria Math" w:eastAsiaTheme="minorHAnsi" w:hAnsi="Cambria Math"/>
+                  <w:sz w:val="22"/>
+                  <w:szCs w:val="24"/>
+                </w:rPr>
+                <m:t>i</m:t>
+              </m:r>
+            </m:den>
+          </m:f>
+          <m:r>
+            <w:rPr>
+              <w:rFonts w:ascii="Cambria Math" w:eastAsiaTheme="minorHAnsi" w:hAnsi="Cambria Math"/>
+              <w:sz w:val="22"/>
+              <w:szCs w:val="24"/>
+            </w:rPr>
+            <w:br/>
+          </m:r>
+        </m:oMath>
+        <m:oMath>
+          <m:sSub>
+            <m:sSubPr>
+              <m:ctrlPr>
+                <w:rPr>
+                  <w:rFonts w:ascii="Cambria Math" w:eastAsiaTheme="minorHAnsi" w:hAnsi="Cambria Math"/>
+                  <w:i/>
+                  <w:sz w:val="22"/>
+                  <w:szCs w:val="24"/>
+                </w:rPr>
+              </m:ctrlPr>
+            </m:sSubPr>
+            <m:e>
+              <m:r>
+                <w:rPr>
+                  <w:rFonts w:ascii="Cambria Math" w:eastAsiaTheme="minorHAnsi" w:hAnsi="Cambria Math"/>
+                  <w:sz w:val="22"/>
+                  <w:szCs w:val="24"/>
+                </w:rPr>
+                <m:t>V</m:t>
+              </m:r>
+            </m:e>
+            <m:sub>
+              <m:r>
+                <w:rPr>
+                  <w:rFonts w:ascii="Cambria Math" w:eastAsiaTheme="minorHAnsi" w:hAnsi="Cambria Math"/>
+                  <w:sz w:val="22"/>
+                  <w:szCs w:val="24"/>
+                </w:rPr>
+                <m:t>0</m:t>
+              </m:r>
+            </m:sub>
+          </m:sSub>
+          <m:r>
+            <w:rPr>
+              <w:rFonts w:ascii="Cambria Math" w:eastAsiaTheme="minorEastAsia" w:hAnsi="Cambria Math"/>
+              <w:sz w:val="22"/>
+              <w:szCs w:val="24"/>
+            </w:rPr>
+            <m:t>:</m:t>
+          </m:r>
+          <m:r>
+            <w:rPr>
+              <w:rFonts w:ascii="Cambria Math" w:eastAsiaTheme="minorEastAsia" w:hAnsi="Cambria Math" w:hint="eastAsia"/>
+              <w:sz w:val="22"/>
+              <w:szCs w:val="24"/>
+            </w:rPr>
+            <m:t>부동산</m:t>
+          </m:r>
+          <m:r>
+            <w:rPr>
+              <w:rFonts w:ascii="Cambria Math" w:eastAsiaTheme="minorEastAsia" w:hAnsi="Cambria Math"/>
+              <w:sz w:val="22"/>
+              <w:szCs w:val="24"/>
+            </w:rPr>
+            <m:t xml:space="preserve"> </m:t>
+          </m:r>
+          <m:r>
+            <w:rPr>
+              <w:rFonts w:ascii="Cambria Math" w:eastAsiaTheme="minorEastAsia" w:hAnsi="Cambria Math" w:hint="eastAsia"/>
+              <w:sz w:val="22"/>
+              <w:szCs w:val="24"/>
+            </w:rPr>
+            <m:t>내재가치</m:t>
+          </m:r>
+          <m:r>
+            <w:rPr>
+              <w:rFonts w:ascii="Cambria Math" w:eastAsiaTheme="minorEastAsia" w:hAnsi="Cambria Math"/>
+              <w:sz w:val="22"/>
+              <w:szCs w:val="24"/>
+            </w:rPr>
+            <w:br/>
+          </m:r>
+        </m:oMath>
+        <m:oMath>
+          <m:r>
+            <w:rPr>
+              <w:rFonts w:ascii="Cambria Math" w:eastAsiaTheme="minorEastAsia" w:hAnsi="Cambria Math"/>
+              <w:sz w:val="22"/>
+              <w:szCs w:val="24"/>
+            </w:rPr>
+            <m:t xml:space="preserve">R: </m:t>
+          </m:r>
+          <m:r>
+            <w:rPr>
+              <w:rFonts w:ascii="Cambria Math" w:eastAsiaTheme="minorEastAsia" w:hAnsi="Cambria Math" w:hint="eastAsia"/>
+              <w:sz w:val="22"/>
+              <w:szCs w:val="24"/>
+            </w:rPr>
+            <m:t>연간</m:t>
+          </m:r>
+          <m:r>
+            <w:rPr>
+              <w:rFonts w:ascii="Cambria Math" w:eastAsiaTheme="minorEastAsia" w:hAnsi="Cambria Math"/>
+              <w:sz w:val="22"/>
+              <w:szCs w:val="24"/>
+            </w:rPr>
+            <m:t xml:space="preserve"> </m:t>
+          </m:r>
+          <m:r>
+            <w:rPr>
+              <w:rFonts w:ascii="Cambria Math" w:eastAsiaTheme="minorEastAsia" w:hAnsi="Cambria Math" w:hint="eastAsia"/>
+              <w:sz w:val="22"/>
+              <w:szCs w:val="24"/>
+            </w:rPr>
+            <m:t>임대수익</m:t>
+          </m:r>
+          <m:r>
+            <w:rPr>
+              <w:rFonts w:ascii="Cambria Math" w:eastAsiaTheme="minorEastAsia" w:hAnsi="Cambria Math"/>
+              <w:sz w:val="22"/>
+              <w:szCs w:val="24"/>
+            </w:rPr>
+            <w:br/>
+          </m:r>
+        </m:oMath>
+        <m:oMath>
+          <m:r>
+            <w:rPr>
+              <w:rFonts w:ascii="Cambria Math" w:eastAsiaTheme="minorEastAsia" w:hAnsi="Cambria Math"/>
+              <w:sz w:val="22"/>
+              <w:szCs w:val="24"/>
+            </w:rPr>
+            <m:t xml:space="preserve">i: </m:t>
+          </m:r>
+          <m:r>
+            <w:rPr>
+              <w:rFonts w:ascii="Cambria Math" w:eastAsiaTheme="minorEastAsia" w:hAnsi="Cambria Math" w:hint="eastAsia"/>
+              <w:sz w:val="22"/>
+              <w:szCs w:val="24"/>
+            </w:rPr>
+            <m:t>할인율</m:t>
+          </m:r>
+        </m:oMath>
+      </m:oMathPara>
     </w:p>
     <w:p>
       <w:pPr>
         <w:pStyle w:val="a"/>
-        <w:numPr>
-          <w:ilvl w:val="0"/>
-          <w:numId w:val="20"/>
-        </w:numPr>
-        <w:rPr>
-          <w:rFonts w:asciiTheme="minorHAnsi" w:eastAsiaTheme="minorHAnsi"/>
-          <w:b/>
-          <w:bCs/>
-          <w:sz w:val="22"/>
-          <w:szCs w:val="24"/>
-        </w:rPr>
-      </w:pPr>
-      <w:r>
-        <w:rPr>
-          <w:rFonts w:asciiTheme="minorHAnsi" w:eastAsiaTheme="minorHAnsi" w:hint="eastAsia"/>
-          <w:b/>
-          <w:bCs/>
-          <w:sz w:val="22"/>
-          <w:szCs w:val="24"/>
-        </w:rPr>
-        <w:t>이</w:t>
-      </w:r>
-      <w:r>
-        <w:rPr>
-          <w:rFonts w:asciiTheme="minorHAnsi" w:eastAsiaTheme="minorHAnsi"/>
-          <w:b/>
-          <w:bCs/>
-          <w:sz w:val="22"/>
-          <w:szCs w:val="24"/>
-        </w:rPr>
-        <w:t>때 경제내의 본원통화가 44조원 증가하면 통화량(M1)은 얼마까지 늘어나는가?</w:t>
+        <w:ind w:left="795"/>
+        <w:rPr>
+          <w:rFonts w:asciiTheme="minorHAnsi" w:eastAsiaTheme="minorEastAsia"/>
+          <w:sz w:val="22"/>
+          <w:szCs w:val="24"/>
+        </w:rPr>
+      </w:pPr>
+      <w:r>
+        <w:rPr>
+          <w:rFonts w:asciiTheme="minorHAnsi" w:eastAsiaTheme="minorEastAsia" w:hint="eastAsia"/>
+          <w:sz w:val="22"/>
+          <w:szCs w:val="24"/>
+        </w:rPr>
+        <w:t>조세</w:t>
+      </w:r>
+      <w:r>
+        <w:rPr>
+          <w:rFonts w:asciiTheme="minorHAnsi" w:eastAsiaTheme="minorEastAsia" w:hint="eastAsia"/>
+          <w:sz w:val="22"/>
+          <w:szCs w:val="24"/>
+        </w:rPr>
+        <w:t>가 부과된다면 부동산이 순수익이 줄어들게 함으로</w:t>
+      </w:r>
+      <w:r>
+        <w:rPr>
+          <w:rFonts w:asciiTheme="minorHAnsi" w:eastAsiaTheme="minorEastAsia" w:hint="eastAsia"/>
+          <w:sz w:val="22"/>
+          <w:szCs w:val="24"/>
+        </w:rPr>
+        <w:t>써</w:t>
+      </w:r>
+      <w:r>
+        <w:rPr>
+          <w:rFonts w:asciiTheme="minorHAnsi" w:eastAsiaTheme="minorEastAsia" w:hint="eastAsia"/>
+          <w:sz w:val="22"/>
+          <w:szCs w:val="24"/>
+        </w:rPr>
+        <w:t xml:space="preserve"> 해당 자산이 내재가치를 낮추는 효과를 가져온다.</w:t>
+      </w:r>
+      <w:r>
+        <w:rPr>
+          <w:rFonts w:asciiTheme="minorHAnsi" w:eastAsiaTheme="minorEastAsia" w:hint="eastAsia"/>
+          <w:sz w:val="22"/>
+          <w:szCs w:val="24"/>
+        </w:rPr>
+        <w:t xml:space="preserve"> 다시 말해, 미래에 납부해야 할 세금의 현재가치가 자산가치의 하락분으로 계산된다는 의미이다. </w:t>
+      </w:r>
+      <w:r>
+        <w:rPr>
+          <w:rFonts w:asciiTheme="minorHAnsi" w:eastAsiaTheme="minorEastAsia" w:hint="eastAsia"/>
+          <w:sz w:val="22"/>
+          <w:szCs w:val="24"/>
+        </w:rPr>
+        <w:t>수식으로는 다음과 같이 나타낼 수 있다.</w:t>
       </w:r>
     </w:p>
     <w:p>
       <w:pPr>
         <w:pStyle w:val="a"/>
-        <w:ind w:left="1080"/>
-        <w:rPr>
-          <w:rFonts w:asciiTheme="minorHAnsi" w:eastAsiaTheme="minorHAnsi" w:hint="eastAsia"/>
-          <w:sz w:val="22"/>
-          <w:szCs w:val="24"/>
-        </w:rPr>
-      </w:pPr>
-      <w:r>
-        <w:rPr>
-          <w:rFonts w:asciiTheme="minorHAnsi" w:eastAsiaTheme="minorHAnsi" w:hint="eastAsia"/>
-          <w:sz w:val="22"/>
-          <w:szCs w:val="24"/>
-        </w:rPr>
-        <w:t>통화승수의 정의에 의해 통화승수=(통화량 증가분/본원통화 증가분)의 관계를 가진다. 따라서 문제에서와 같이 본원통화가 44조원 증가하면, 본원통화 증가분 44조원에 위에서 구한 통화승수 5를 곱한 44</w:t>
-      </w:r>
-      <w:r>
-        <w:rPr>
-          <w:rFonts w:asciiTheme="minorHAnsi" w:eastAsiaTheme="minorHAnsi" w:hint="eastAsia"/>
-          <w:sz w:val="22"/>
-          <w:szCs w:val="24"/>
-        </w:rPr>
-        <w:t>×5=220조원까지 통화량이 증가한다.</w:t>
+        <w:ind w:left="795"/>
+        <w:rPr>
+          <w:rFonts w:asciiTheme="minorHAnsi" w:eastAsiaTheme="minorEastAsia" w:hint="eastAsia"/>
+          <w:sz w:val="22"/>
+          <w:szCs w:val="24"/>
+        </w:rPr>
+      </w:pPr>
+      <m:oMathPara>
+        <m:oMath>
+          <m:sSub>
+            <m:sSubPr>
+              <m:ctrlPr>
+                <w:rPr>
+                  <w:rFonts w:ascii="Cambria Math" w:eastAsiaTheme="minorEastAsia" w:hAnsi="Cambria Math"/>
+                  <w:i/>
+                  <w:sz w:val="22"/>
+                  <w:szCs w:val="24"/>
+                </w:rPr>
+              </m:ctrlPr>
+            </m:sSubPr>
+            <m:e>
+              <m:r>
+                <w:rPr>
+                  <w:rFonts w:ascii="Cambria Math" w:eastAsiaTheme="minorEastAsia" w:hAnsi="Cambria Math"/>
+                  <w:sz w:val="22"/>
+                  <w:szCs w:val="24"/>
+                </w:rPr>
+                <m:t>V</m:t>
+              </m:r>
+            </m:e>
+            <m:sub>
+              <m:r>
+                <w:rPr>
+                  <w:rFonts w:ascii="Cambria Math" w:eastAsiaTheme="minorEastAsia" w:hAnsi="Cambria Math"/>
+                  <w:sz w:val="22"/>
+                  <w:szCs w:val="24"/>
+                </w:rPr>
+                <m:t>0</m:t>
+              </m:r>
+            </m:sub>
+          </m:sSub>
+          <m:r>
+            <w:rPr>
+              <w:rFonts w:ascii="Cambria Math" w:eastAsiaTheme="minorEastAsia" w:hAnsi="Cambria Math"/>
+              <w:sz w:val="22"/>
+              <w:szCs w:val="24"/>
+            </w:rPr>
+            <m:t>=</m:t>
+          </m:r>
+          <m:f>
+            <m:fPr>
+              <m:ctrlPr>
+                <w:rPr>
+                  <w:rFonts w:ascii="Cambria Math" w:eastAsiaTheme="minorEastAsia" w:hAnsi="Cambria Math"/>
+                  <w:i/>
+                  <w:sz w:val="22"/>
+                  <w:szCs w:val="24"/>
+                </w:rPr>
+              </m:ctrlPr>
+            </m:fPr>
+            <m:num>
+              <m:r>
+                <w:rPr>
+                  <w:rFonts w:ascii="Cambria Math" w:eastAsiaTheme="minorEastAsia" w:hAnsi="Cambria Math"/>
+                  <w:sz w:val="22"/>
+                  <w:szCs w:val="24"/>
+                </w:rPr>
+                <m:t>R</m:t>
+              </m:r>
+              <m:d>
+                <m:dPr>
+                  <m:ctrlPr>
+                    <w:rPr>
+                      <w:rFonts w:ascii="Cambria Math" w:eastAsiaTheme="minorEastAsia" w:hAnsi="Cambria Math"/>
+                      <w:i/>
+                      <w:sz w:val="22"/>
+                      <w:szCs w:val="24"/>
+                    </w:rPr>
+                  </m:ctrlPr>
+                </m:dPr>
+                <m:e>
+                  <m:r>
+                    <w:rPr>
+                      <w:rFonts w:ascii="Cambria Math" w:eastAsiaTheme="minorEastAsia" w:hAnsi="Cambria Math"/>
+                      <w:sz w:val="22"/>
+                      <w:szCs w:val="24"/>
+                    </w:rPr>
+                    <m:t>1-t</m:t>
+                  </m:r>
+                </m:e>
+              </m:d>
+            </m:num>
+            <m:den>
+              <m:r>
+                <w:rPr>
+                  <w:rFonts w:ascii="Cambria Math" w:eastAsiaTheme="minorEastAsia" w:hAnsi="Cambria Math"/>
+                  <w:sz w:val="22"/>
+                  <w:szCs w:val="24"/>
+                </w:rPr>
+                <m:t>i</m:t>
+              </m:r>
+            </m:den>
+          </m:f>
+          <m:r>
+            <w:rPr>
+              <w:rFonts w:ascii="Cambria Math" w:eastAsiaTheme="minorEastAsia" w:hAnsi="Cambria Math"/>
+              <w:sz w:val="22"/>
+              <w:szCs w:val="24"/>
+            </w:rPr>
+            <w:br/>
+          </m:r>
+        </m:oMath>
+        <m:oMath>
+          <m:r>
+            <w:rPr>
+              <w:rFonts w:ascii="Cambria Math" w:eastAsiaTheme="minorEastAsia" w:hAnsi="Cambria Math"/>
+              <w:sz w:val="22"/>
+              <w:szCs w:val="24"/>
+            </w:rPr>
+            <m:t xml:space="preserve">t: </m:t>
+          </m:r>
+          <m:r>
+            <w:rPr>
+              <w:rFonts w:ascii="Cambria Math" w:eastAsiaTheme="minorEastAsia" w:hAnsi="Cambria Math" w:hint="eastAsia"/>
+              <w:sz w:val="22"/>
+              <w:szCs w:val="24"/>
+            </w:rPr>
+            <m:t>세율</m:t>
+          </m:r>
+        </m:oMath>
+      </m:oMathPara>
+    </w:p>
+    <w:p>
+      <w:pPr>
+        <w:pStyle w:val="a"/>
+        <w:rPr>
+          <w:rFonts w:asciiTheme="minorHAnsi" w:eastAsiaTheme="minorHAnsi"/>
+          <w:sz w:val="22"/>
+          <w:szCs w:val="24"/>
+        </w:rPr>
+      </w:pPr>
+      <w:r>
+        <w:rPr>
+          <w:rFonts w:asciiTheme="minorHAnsi" w:eastAsiaTheme="minorHAnsi" w:hint="eastAsia"/>
+          <w:i/>
+          <w:iCs/>
+        </w:rPr>
+        <w:t xml:space="preserve">참고 문헌: </w:t>
+      </w:r>
+      <w:r>
+        <w:rPr>
+          <w:rFonts w:asciiTheme="minorHAnsi" w:eastAsiaTheme="minorHAnsi"/>
+          <w:i/>
+          <w:iCs/>
+        </w:rPr>
+        <w:t>김경환 외, 부동산경제학(제4판), 건국대학교출판부, 2025</w:t>
       </w:r>
     </w:p>
     <w:sectPr>
@@ -2105,6 +4025,95 @@
     </w:lvl>
   </w:abstractNum>
   <w:abstractNum w:abstractNumId="12" w15:restartNumberingAfterBreak="0">
+    <w:nsid w:val="5A6A6593"/>
+    <w:multiLevelType w:val="hybridMultilevel"/>
+    <w:tmpl w:val="B57001D4"/>
+    <w:lvl w:ilvl="0" w:tplc="0409000F">
+      <w:start w:val="1"/>
+      <w:numFmt w:val="decimal"/>
+      <w:lvlText w:val="%1."/>
+      <w:lvlJc w:val="left"/>
+      <w:pPr>
+        <w:ind w:left="720" w:hanging="360"/>
+      </w:pPr>
+      <w:rPr>
+        <w:rFonts w:hint="default"/>
+      </w:rPr>
+    </w:lvl>
+    <w:lvl w:ilvl="1" w:tplc="04090019" w:tentative="1">
+      <w:start w:val="1"/>
+      <w:numFmt w:val="lowerLetter"/>
+      <w:lvlText w:val="%2."/>
+      <w:lvlJc w:val="left"/>
+      <w:pPr>
+        <w:ind w:left="1440" w:hanging="360"/>
+      </w:pPr>
+    </w:lvl>
+    <w:lvl w:ilvl="2" w:tplc="0409001B" w:tentative="1">
+      <w:start w:val="1"/>
+      <w:numFmt w:val="lowerRoman"/>
+      <w:lvlText w:val="%3."/>
+      <w:lvlJc w:val="right"/>
+      <w:pPr>
+        <w:ind w:left="2160" w:hanging="180"/>
+      </w:pPr>
+    </w:lvl>
+    <w:lvl w:ilvl="3" w:tplc="0409000F" w:tentative="1">
+      <w:start w:val="1"/>
+      <w:numFmt w:val="decimal"/>
+      <w:lvlText w:val="%4."/>
+      <w:lvlJc w:val="left"/>
+      <w:pPr>
+        <w:ind w:left="2880" w:hanging="360"/>
+      </w:pPr>
+    </w:lvl>
+    <w:lvl w:ilvl="4" w:tplc="04090019" w:tentative="1">
+      <w:start w:val="1"/>
+      <w:numFmt w:val="lowerLetter"/>
+      <w:lvlText w:val="%5."/>
+      <w:lvlJc w:val="left"/>
+      <w:pPr>
+        <w:ind w:left="3600" w:hanging="360"/>
+      </w:pPr>
+    </w:lvl>
+    <w:lvl w:ilvl="5" w:tplc="0409001B" w:tentative="1">
+      <w:start w:val="1"/>
+      <w:numFmt w:val="lowerRoman"/>
+      <w:lvlText w:val="%6."/>
+      <w:lvlJc w:val="right"/>
+      <w:pPr>
+        <w:ind w:left="4320" w:hanging="180"/>
+      </w:pPr>
+    </w:lvl>
+    <w:lvl w:ilvl="6" w:tplc="0409000F" w:tentative="1">
+      <w:start w:val="1"/>
+      <w:numFmt w:val="decimal"/>
+      <w:lvlText w:val="%7."/>
+      <w:lvlJc w:val="left"/>
+      <w:pPr>
+        <w:ind w:left="5040" w:hanging="360"/>
+      </w:pPr>
+    </w:lvl>
+    <w:lvl w:ilvl="7" w:tplc="04090019" w:tentative="1">
+      <w:start w:val="1"/>
+      <w:numFmt w:val="lowerLetter"/>
+      <w:lvlText w:val="%8."/>
+      <w:lvlJc w:val="left"/>
+      <w:pPr>
+        <w:ind w:left="5760" w:hanging="360"/>
+      </w:pPr>
+    </w:lvl>
+    <w:lvl w:ilvl="8" w:tplc="0409001B" w:tentative="1">
+      <w:start w:val="1"/>
+      <w:numFmt w:val="lowerRoman"/>
+      <w:lvlText w:val="%9."/>
+      <w:lvlJc w:val="right"/>
+      <w:pPr>
+        <w:ind w:left="6480" w:hanging="180"/>
+      </w:pPr>
+    </w:lvl>
+  </w:abstractNum>
+  <w:abstractNum w:abstractNumId="13" w15:restartNumberingAfterBreak="0">
     <w:nsid w:val="5AD2746F"/>
     <w:multiLevelType w:val="hybridMultilevel"/>
     <w:tmpl w:val="A29CC4F6"/>
@@ -2193,7 +4202,7 @@
       </w:pPr>
     </w:lvl>
   </w:abstractNum>
-  <w:abstractNum w:abstractNumId="13" w15:restartNumberingAfterBreak="0">
+  <w:abstractNum w:abstractNumId="14" w15:restartNumberingAfterBreak="0">
     <w:nsid w:val="5AF10E86"/>
     <w:multiLevelType w:val="multilevel"/>
     <w:tmpl w:val="A9AEE27C"/>
@@ -2306,7 +4315,7 @@
       </w:pPr>
     </w:lvl>
   </w:abstractNum>
-  <w:abstractNum w:abstractNumId="14" w15:restartNumberingAfterBreak="0">
+  <w:abstractNum w:abstractNumId="15" w15:restartNumberingAfterBreak="0">
     <w:nsid w:val="6EF74331"/>
     <w:multiLevelType w:val="multilevel"/>
     <w:tmpl w:val="F5A0A32A"/>
@@ -2385,7 +4394,7 @@
       </w:rPr>
     </w:lvl>
   </w:abstractNum>
-  <w:abstractNum w:abstractNumId="15" w15:restartNumberingAfterBreak="0">
+  <w:abstractNum w:abstractNumId="16" w15:restartNumberingAfterBreak="0">
     <w:nsid w:val="76125120"/>
     <w:multiLevelType w:val="multilevel"/>
     <w:tmpl w:val="DFBA95C2"/>
@@ -2464,7 +4473,7 @@
       </w:rPr>
     </w:lvl>
   </w:abstractNum>
-  <w:abstractNum w:abstractNumId="16" w15:restartNumberingAfterBreak="0">
+  <w:abstractNum w:abstractNumId="17" w15:restartNumberingAfterBreak="0">
     <w:nsid w:val="762C488D"/>
     <w:multiLevelType w:val="multilevel"/>
     <w:tmpl w:val="19042466"/>
@@ -2543,7 +4552,7 @@
       </w:rPr>
     </w:lvl>
   </w:abstractNum>
-  <w:abstractNum w:abstractNumId="17" w15:restartNumberingAfterBreak="0">
+  <w:abstractNum w:abstractNumId="18" w15:restartNumberingAfterBreak="0">
     <w:nsid w:val="773A4C93"/>
     <w:multiLevelType w:val="hybridMultilevel"/>
     <w:tmpl w:val="A65ED0E4"/>
@@ -2632,7 +4641,7 @@
       </w:pPr>
     </w:lvl>
   </w:abstractNum>
-  <w:abstractNum w:abstractNumId="18" w15:restartNumberingAfterBreak="0">
+  <w:abstractNum w:abstractNumId="19" w15:restartNumberingAfterBreak="0">
     <w:nsid w:val="78B17137"/>
     <w:multiLevelType w:val="hybridMultilevel"/>
     <w:tmpl w:val="45F07F44"/>
@@ -2722,7 +4731,7 @@
       </w:pPr>
     </w:lvl>
   </w:abstractNum>
-  <w:abstractNum w:abstractNumId="19" w15:restartNumberingAfterBreak="0">
+  <w:abstractNum w:abstractNumId="20" w15:restartNumberingAfterBreak="0">
     <w:nsid w:val="7FA35A58"/>
     <w:multiLevelType w:val="multilevel"/>
     <w:tmpl w:val="777C3D74"/>
@@ -2811,25 +4820,25 @@
     <w:abstractNumId w:val="5"/>
   </w:num>
   <w:num w:numId="4" w16cid:durableId="2106657100">
+    <w:abstractNumId w:val="16"/>
+  </w:num>
+  <w:num w:numId="5" w16cid:durableId="398481748">
     <w:abstractNumId w:val="15"/>
   </w:num>
-  <w:num w:numId="5" w16cid:durableId="398481748">
-    <w:abstractNumId w:val="14"/>
-  </w:num>
   <w:num w:numId="6" w16cid:durableId="713235249">
-    <w:abstractNumId w:val="19"/>
+    <w:abstractNumId w:val="20"/>
   </w:num>
   <w:num w:numId="7" w16cid:durableId="1790466445">
-    <w:abstractNumId w:val="16"/>
+    <w:abstractNumId w:val="17"/>
   </w:num>
   <w:num w:numId="8" w16cid:durableId="90861090">
-    <w:abstractNumId w:val="12"/>
+    <w:abstractNumId w:val="13"/>
   </w:num>
   <w:num w:numId="9" w16cid:durableId="46539871">
     <w:abstractNumId w:val="10"/>
   </w:num>
   <w:num w:numId="10" w16cid:durableId="1290822283">
-    <w:abstractNumId w:val="18"/>
+    <w:abstractNumId w:val="19"/>
   </w:num>
   <w:num w:numId="11" w16cid:durableId="1520702604">
     <w:abstractNumId w:val="0"/>
@@ -2838,7 +4847,7 @@
     <w:abstractNumId w:val="2"/>
   </w:num>
   <w:num w:numId="13" w16cid:durableId="1054154732">
-    <w:abstractNumId w:val="17"/>
+    <w:abstractNumId w:val="18"/>
   </w:num>
   <w:num w:numId="14" w16cid:durableId="1746412830">
     <w:abstractNumId w:val="1"/>
@@ -2853,13 +4862,16 @@
     <w:abstractNumId w:val="9"/>
   </w:num>
   <w:num w:numId="18" w16cid:durableId="363138190">
-    <w:abstractNumId w:val="13"/>
+    <w:abstractNumId w:val="14"/>
   </w:num>
   <w:num w:numId="19" w16cid:durableId="1161776353">
     <w:abstractNumId w:val="8"/>
   </w:num>
   <w:num w:numId="20" w16cid:durableId="1892694155">
     <w:abstractNumId w:val="11"/>
+  </w:num>
+  <w:num w:numId="21" w16cid:durableId="461046492">
+    <w:abstractNumId w:val="12"/>
   </w:num>
 </w:numbering>
 </file>
@@ -3733,6 +5745,16 @@
       </w:tblBorders>
     </w:tblPr>
   </w:style>
+  <w:style w:type="character" w:styleId="PlaceholderText">
+    <w:name w:val="Placeholder Text"/>
+    <w:basedOn w:val="DefaultParagraphFont"/>
+    <w:uiPriority w:val="99"/>
+    <w:semiHidden/>
+    <w:rsid w:val="00044479"/>
+    <w:rPr>
+      <w:color w:val="666666"/>
+    </w:rPr>
+  </w:style>
 </w:styles>
 </file>
 

</xml_diff>